<commit_message>
Updates in lab01 and creation of lab02 targeting Plugins concepts
</commit_message>
<xml_diff>
--- a/Datasheet - SK in a Day.docx
+++ b/Datasheet - SK in a Day.docx
@@ -5,248 +5,6 @@
     <w:p>
       <w:pPr>
         <w:spacing w:line="320" w:lineRule="auto"/>
-        <w:rPr>
-          <w:sz w:val="6"/>
-          <w:szCs w:val="6"/>
-        </w:rPr>
-      </w:pPr>
-    </w:p>
-    <w:p>
-      <w:pPr>
-        <w:spacing w:line="320" w:lineRule="auto"/>
-      </w:pPr>
-      <w:r>
-        <w:t xml:space="preserve">Learn </w:t>
-      </w:r>
-      <w:r>
-        <w:t>how to build</w:t>
-      </w:r>
-      <w:r>
-        <w:t xml:space="preserve"> Generative AI</w:t>
-      </w:r>
-      <w:r>
-        <w:t xml:space="preserve"> solutions with </w:t>
-      </w:r>
-      <w:r>
-        <w:t>Semantic Kernel</w:t>
-      </w:r>
-      <w:r>
-        <w:t xml:space="preserve"> in </w:t>
-      </w:r>
-      <w:r>
-        <w:t xml:space="preserve">a day. </w:t>
-      </w:r>
-      <w:r>
-        <w:t xml:space="preserve">This involves learning Semantic Kernel and Azure AI services such as: Azure OpenAI, </w:t>
-      </w:r>
-      <w:proofErr w:type="gramStart"/>
-      <w:r>
-        <w:t>Speech</w:t>
-      </w:r>
-      <w:proofErr w:type="gramEnd"/>
-      <w:r>
-        <w:t xml:space="preserve"> and Search.</w:t>
-      </w:r>
-    </w:p>
-    <w:p>
-      <w:pPr>
-        <w:pStyle w:val="Heading1"/>
-        <w:ind w:left="13"/>
-      </w:pPr>
-    </w:p>
-    <w:p>
-      <w:pPr>
-        <w:pStyle w:val="Heading1"/>
-        <w:ind w:left="13"/>
-      </w:pPr>
-      <w:r>
-        <w:t>Objectives</w:t>
-      </w:r>
-    </w:p>
-    <w:p>
-      <w:pPr>
-        <w:ind w:left="13"/>
-      </w:pPr>
-    </w:p>
-    <w:p>
-      <w:pPr>
-        <w:ind w:left="13"/>
-      </w:pPr>
-      <w:r>
-        <w:t>After completing this training, students will be able to:</w:t>
-      </w:r>
-    </w:p>
-    <w:p>
-      <w:pPr>
-        <w:numPr>
-          <w:ilvl w:val="0"/>
-          <w:numId w:val="1"/>
-        </w:numPr>
-        <w:ind w:hanging="270"/>
-      </w:pPr>
-      <w:r>
-        <w:t>Author their own copilots using Semantic Kernel.</w:t>
-      </w:r>
-    </w:p>
-    <w:p>
-      <w:pPr>
-        <w:numPr>
-          <w:ilvl w:val="0"/>
-          <w:numId w:val="1"/>
-        </w:numPr>
-        <w:ind w:hanging="270"/>
-      </w:pPr>
-      <w:r>
-        <w:t xml:space="preserve">Create </w:t>
-      </w:r>
-      <w:r>
-        <w:t xml:space="preserve">AI </w:t>
-      </w:r>
-      <w:r>
-        <w:t>plugins using semantic and native functions.</w:t>
-      </w:r>
-    </w:p>
-    <w:p>
-      <w:pPr>
-        <w:numPr>
-          <w:ilvl w:val="0"/>
-          <w:numId w:val="1"/>
-        </w:numPr>
-        <w:ind w:hanging="270"/>
-      </w:pPr>
-      <w:r>
-        <w:t>Automate complex tasks execution with planners.</w:t>
-      </w:r>
-    </w:p>
-    <w:p>
-      <w:pPr>
-        <w:numPr>
-          <w:ilvl w:val="0"/>
-          <w:numId w:val="1"/>
-        </w:numPr>
-        <w:ind w:hanging="270"/>
-      </w:pPr>
-      <w:r>
-        <w:t>Create prompt templates to define AI functions.</w:t>
-      </w:r>
-    </w:p>
-    <w:p>
-      <w:pPr>
-        <w:numPr>
-          <w:ilvl w:val="0"/>
-          <w:numId w:val="1"/>
-        </w:numPr>
-        <w:ind w:hanging="270"/>
-      </w:pPr>
-      <w:r>
-        <w:t>Embed Generative AI in their applications.</w:t>
-      </w:r>
-    </w:p>
-    <w:p>
-      <w:pPr>
-        <w:spacing w:after="0" w:line="320" w:lineRule="auto"/>
-        <w:ind w:left="0" w:firstLine="0"/>
-      </w:pPr>
-    </w:p>
-    <w:p>
-      <w:pPr>
-        <w:ind w:left="280"/>
-      </w:pPr>
-    </w:p>
-    <w:p>
-      <w:pPr>
-        <w:pStyle w:val="Heading2"/>
-        <w:ind w:left="13"/>
-      </w:pPr>
-      <w:r>
-        <w:t>Course Material</w:t>
-      </w:r>
-    </w:p>
-    <w:p>
-      <w:pPr>
-        <w:numPr>
-          <w:ilvl w:val="0"/>
-          <w:numId w:val="2"/>
-        </w:numPr>
-        <w:ind w:hanging="270"/>
-      </w:pPr>
-      <w:r>
-        <w:t>Workshop Slide Deck</w:t>
-      </w:r>
-    </w:p>
-    <w:p>
-      <w:pPr>
-        <w:numPr>
-          <w:ilvl w:val="0"/>
-          <w:numId w:val="2"/>
-        </w:numPr>
-        <w:ind w:hanging="270"/>
-      </w:pPr>
-      <w:r>
-        <w:t>Workshop Labs</w:t>
-      </w:r>
-    </w:p>
-    <w:p>
-      <w:pPr>
-        <w:ind w:left="0" w:firstLine="0"/>
-      </w:pPr>
-    </w:p>
-    <w:p>
-      <w:pPr>
-        <w:ind w:left="273" w:firstLine="0"/>
-      </w:pPr>
-    </w:p>
-    <w:p>
-      <w:pPr>
-        <w:numPr>
-          <w:ilvl w:val="0"/>
-          <w:numId w:val="2"/>
-        </w:numPr>
-        <w:ind w:hanging="270"/>
-      </w:pPr>
-      <w:r>
-        <w:t>Semantic Kernel Documentation</w:t>
-      </w:r>
-    </w:p>
-    <w:p>
-      <w:pPr>
-        <w:numPr>
-          <w:ilvl w:val="0"/>
-          <w:numId w:val="2"/>
-        </w:numPr>
-        <w:ind w:hanging="270"/>
-      </w:pPr>
-      <w:r>
-        <w:t>Semantic Kernel Repo with Samples</w:t>
-      </w:r>
-    </w:p>
-    <w:p>
-      <w:pPr>
-        <w:numPr>
-          <w:ilvl w:val="0"/>
-          <w:numId w:val="2"/>
-        </w:numPr>
-        <w:ind w:hanging="270"/>
-      </w:pPr>
-      <w:r>
-        <w:t>Design and implement LLM Apps with Semantic Kernel</w:t>
-      </w:r>
-    </w:p>
-    <w:p>
-      <w:pPr>
-        <w:numPr>
-          <w:ilvl w:val="0"/>
-          <w:numId w:val="2"/>
-        </w:numPr>
-        <w:ind w:hanging="270"/>
-      </w:pPr>
-      <w:r>
-        <w:t>Orchestrating AI plugins with Semantic Kernel</w:t>
-      </w:r>
-    </w:p>
-    <w:p>
-      <w:pPr>
-        <w:ind w:left="0" w:firstLine="0"/>
       </w:pPr>
       <w:r>
         <w:rPr>
@@ -257,443 +15,7 @@
         <mc:AlternateContent>
           <mc:Choice Requires="wpg">
             <w:drawing>
-              <wp:anchor distT="0" distB="0" distL="114300" distR="114300" simplePos="0" relativeHeight="251658240" behindDoc="0" locked="0" layoutInCell="1" allowOverlap="1" wp14:anchorId="30E3BC2F" wp14:editId="2BB729B9">
-                <wp:simplePos x="0" y="0"/>
-                <wp:positionH relativeFrom="page">
-                  <wp:posOffset>4763</wp:posOffset>
-                </wp:positionH>
-                <wp:positionV relativeFrom="page">
-                  <wp:posOffset>9529762</wp:posOffset>
-                </wp:positionV>
-                <wp:extent cx="7767637" cy="528638"/>
-                <wp:effectExtent l="0" t="0" r="0" b="0"/>
-                <wp:wrapTopAndBottom/>
-                <wp:docPr id="1650" name="Group 1650"/>
-                <wp:cNvGraphicFramePr/>
-                <a:graphic xmlns:a="http://schemas.openxmlformats.org/drawingml/2006/main">
-                  <a:graphicData uri="http://schemas.microsoft.com/office/word/2010/wordprocessingGroup">
-                    <wpg:wgp>
-                      <wpg:cNvGrpSpPr/>
-                      <wpg:grpSpPr>
-                        <a:xfrm>
-                          <a:off x="0" y="0"/>
-                          <a:ext cx="7767637" cy="528638"/>
-                          <a:chOff x="0" y="0"/>
-                          <a:chExt cx="7767637" cy="528638"/>
-                        </a:xfrm>
-                      </wpg:grpSpPr>
-                      <wps:wsp>
-                        <wps:cNvPr id="2631" name="Shape 2631"/>
-                        <wps:cNvSpPr/>
-                        <wps:spPr>
-                          <a:xfrm>
-                            <a:off x="0" y="0"/>
-                            <a:ext cx="7767637" cy="528634"/>
-                          </a:xfrm>
-                          <a:custGeom>
-                            <a:avLst/>
-                            <a:gdLst/>
-                            <a:ahLst/>
-                            <a:cxnLst/>
-                            <a:rect l="0" t="0" r="0" b="0"/>
-                            <a:pathLst>
-                              <a:path w="7767637" h="528634">
-                                <a:moveTo>
-                                  <a:pt x="0" y="0"/>
-                                </a:moveTo>
-                                <a:lnTo>
-                                  <a:pt x="7767637" y="0"/>
-                                </a:lnTo>
-                                <a:lnTo>
-                                  <a:pt x="7767637" y="528634"/>
-                                </a:lnTo>
-                                <a:lnTo>
-                                  <a:pt x="0" y="528634"/>
-                                </a:lnTo>
-                                <a:lnTo>
-                                  <a:pt x="0" y="0"/>
-                                </a:lnTo>
-                              </a:path>
-                            </a:pathLst>
-                          </a:custGeom>
-                          <a:ln w="0" cap="flat">
-                            <a:miter lim="127000"/>
-                          </a:ln>
-                        </wps:spPr>
-                        <wps:style>
-                          <a:lnRef idx="0">
-                            <a:srgbClr val="000000">
-                              <a:alpha val="0"/>
-                            </a:srgbClr>
-                          </a:lnRef>
-                          <a:fillRef idx="1">
-                            <a:srgbClr val="243A5E"/>
-                          </a:fillRef>
-                          <a:effectRef idx="0">
-                            <a:scrgbClr r="0" g="0" b="0"/>
-                          </a:effectRef>
-                          <a:fontRef idx="none"/>
-                        </wps:style>
-                        <wps:bodyPr/>
-                      </wps:wsp>
-                      <wps:wsp>
-                        <wps:cNvPr id="9" name="Shape 9"/>
-                        <wps:cNvSpPr/>
-                        <wps:spPr>
-                          <a:xfrm>
-                            <a:off x="0" y="0"/>
-                            <a:ext cx="7767637" cy="528638"/>
-                          </a:xfrm>
-                          <a:custGeom>
-                            <a:avLst/>
-                            <a:gdLst/>
-                            <a:ahLst/>
-                            <a:cxnLst/>
-                            <a:rect l="0" t="0" r="0" b="0"/>
-                            <a:pathLst>
-                              <a:path w="7767637" h="528638">
-                                <a:moveTo>
-                                  <a:pt x="0" y="528638"/>
-                                </a:moveTo>
-                                <a:lnTo>
-                                  <a:pt x="0" y="0"/>
-                                </a:lnTo>
-                                <a:lnTo>
-                                  <a:pt x="7767637" y="0"/>
-                                </a:lnTo>
-                              </a:path>
-                            </a:pathLst>
-                          </a:custGeom>
-                          <a:ln w="12700" cap="flat">
-                            <a:miter lim="127000"/>
-                          </a:ln>
-                        </wps:spPr>
-                        <wps:style>
-                          <a:lnRef idx="1">
-                            <a:srgbClr val="2F528F"/>
-                          </a:lnRef>
-                          <a:fillRef idx="0">
-                            <a:srgbClr val="000000">
-                              <a:alpha val="0"/>
-                            </a:srgbClr>
-                          </a:fillRef>
-                          <a:effectRef idx="0">
-                            <a:scrgbClr r="0" g="0" b="0"/>
-                          </a:effectRef>
-                          <a:fontRef idx="none"/>
-                        </wps:style>
-                        <wps:bodyPr/>
-                      </wps:wsp>
-                      <pic:pic xmlns:pic="http://schemas.openxmlformats.org/drawingml/2006/picture">
-                        <pic:nvPicPr>
-                          <pic:cNvPr id="15" name="Picture 15"/>
-                          <pic:cNvPicPr/>
-                        </pic:nvPicPr>
-                        <pic:blipFill>
-                          <a:blip r:embed="rId5"/>
-                          <a:stretch>
-                            <a:fillRect/>
-                          </a:stretch>
-                        </pic:blipFill>
-                        <pic:spPr>
-                          <a:xfrm>
-                            <a:off x="6367462" y="52386"/>
-                            <a:ext cx="1276350" cy="419100"/>
-                          </a:xfrm>
-                          <a:prstGeom prst="rect">
-                            <a:avLst/>
-                          </a:prstGeom>
-                        </pic:spPr>
-                      </pic:pic>
-                      <wps:wsp>
-                        <wps:cNvPr id="1647" name="Rectangle 1647"/>
-                        <wps:cNvSpPr/>
-                        <wps:spPr>
-                          <a:xfrm>
-                            <a:off x="310515" y="136532"/>
-                            <a:ext cx="303028" cy="136838"/>
-                          </a:xfrm>
-                          <a:prstGeom prst="rect">
-                            <a:avLst/>
-                          </a:prstGeom>
-                          <a:ln>
-                            <a:noFill/>
-                          </a:ln>
-                        </wps:spPr>
-                        <wps:txbx>
-                          <w:txbxContent>
-                            <w:p>
-                              <w:pPr>
-                                <w:spacing w:after="160" w:line="259" w:lineRule="auto"/>
-                                <w:ind w:left="0" w:firstLine="0"/>
-                              </w:pPr>
-                              <w:r>
-                                <w:rPr>
-                                  <w:color w:val="FFFFFF"/>
-                                  <w:sz w:val="17"/>
-                                </w:rPr>
-                                <w:t>202</w:t>
-                              </w:r>
-                              <w:r>
-                                <w:rPr>
-                                  <w:color w:val="FFFFFF"/>
-                                  <w:sz w:val="17"/>
-                                </w:rPr>
-                                <w:t>3</w:t>
-                              </w:r>
-                            </w:p>
-                          </w:txbxContent>
-                        </wps:txbx>
-                        <wps:bodyPr horzOverflow="overflow" vert="horz" lIns="0" tIns="0" rIns="0" bIns="0" rtlCol="0">
-                          <a:noAutofit/>
-                        </wps:bodyPr>
-                      </wps:wsp>
-                      <wps:wsp>
-                        <wps:cNvPr id="1648" name="Rectangle 1648"/>
-                        <wps:cNvSpPr/>
-                        <wps:spPr>
-                          <a:xfrm>
-                            <a:off x="538775" y="136532"/>
-                            <a:ext cx="2759259" cy="136838"/>
-                          </a:xfrm>
-                          <a:prstGeom prst="rect">
-                            <a:avLst/>
-                          </a:prstGeom>
-                          <a:ln>
-                            <a:noFill/>
-                          </a:ln>
-                        </wps:spPr>
-                        <wps:txbx>
-                          <w:txbxContent>
-                            <w:p>
-                              <w:pPr>
-                                <w:spacing w:after="160" w:line="259" w:lineRule="auto"/>
-                                <w:ind w:left="0" w:firstLine="0"/>
-                              </w:pPr>
-                              <w:r>
-                                <w:rPr>
-                                  <w:color w:val="FFFFFF"/>
-                                  <w:sz w:val="17"/>
-                                </w:rPr>
-                                <w:t xml:space="preserve"> © Microsoft Corporation. All rights reserved. </w:t>
-                              </w:r>
-                            </w:p>
-                          </w:txbxContent>
-                        </wps:txbx>
-                        <wps:bodyPr horzOverflow="overflow" vert="horz" lIns="0" tIns="0" rIns="0" bIns="0" rtlCol="0">
-                          <a:noAutofit/>
-                        </wps:bodyPr>
-                      </wps:wsp>
-                      <wps:wsp>
-                        <wps:cNvPr id="94" name="Rectangle 94"/>
-                        <wps:cNvSpPr/>
-                        <wps:spPr>
-                          <a:xfrm>
-                            <a:off x="310515" y="260906"/>
-                            <a:ext cx="3062511" cy="136425"/>
-                          </a:xfrm>
-                          <a:prstGeom prst="rect">
-                            <a:avLst/>
-                          </a:prstGeom>
-                          <a:ln>
-                            <a:noFill/>
-                          </a:ln>
-                        </wps:spPr>
-                        <wps:txbx>
-                          <w:txbxContent>
-                            <w:p>
-                              <w:pPr>
-                                <w:spacing w:after="160" w:line="259" w:lineRule="auto"/>
-                                <w:ind w:left="0" w:firstLine="0"/>
-                              </w:pPr>
-                              <w:r>
-                                <w:rPr>
-                                  <w:color w:val="FFFFFF"/>
-                                  <w:sz w:val="17"/>
-                                </w:rPr>
-                                <w:t xml:space="preserve">This data sheet is for informational purposes only. </w:t>
-                              </w:r>
-                            </w:p>
-                          </w:txbxContent>
-                        </wps:txbx>
-                        <wps:bodyPr horzOverflow="overflow" vert="horz" lIns="0" tIns="0" rIns="0" bIns="0" rtlCol="0">
-                          <a:noAutofit/>
-                        </wps:bodyPr>
-                      </wps:wsp>
-                      <wps:wsp>
-                        <wps:cNvPr id="95" name="Rectangle 95"/>
-                        <wps:cNvSpPr/>
-                        <wps:spPr>
-                          <a:xfrm>
-                            <a:off x="310515" y="384731"/>
-                            <a:ext cx="4853866" cy="136425"/>
-                          </a:xfrm>
-                          <a:prstGeom prst="rect">
-                            <a:avLst/>
-                          </a:prstGeom>
-                          <a:ln>
-                            <a:noFill/>
-                          </a:ln>
-                        </wps:spPr>
-                        <wps:txbx>
-                          <w:txbxContent>
-                            <w:p>
-                              <w:pPr>
-                                <w:spacing w:after="160" w:line="259" w:lineRule="auto"/>
-                                <w:ind w:left="0" w:firstLine="0"/>
-                              </w:pPr>
-                              <w:r>
-                                <w:rPr>
-                                  <w:color w:val="FFFFFF"/>
-                                  <w:sz w:val="17"/>
-                                </w:rPr>
-                                <w:t>MICROSOFT MAKES NO WARRANTIES, EXPRESS OR IMPLIED, IN THIS SUMMARY</w:t>
-                              </w:r>
-                            </w:p>
-                          </w:txbxContent>
-                        </wps:txbx>
-                        <wps:bodyPr horzOverflow="overflow" vert="horz" lIns="0" tIns="0" rIns="0" bIns="0" rtlCol="0">
-                          <a:noAutofit/>
-                        </wps:bodyPr>
-                      </wps:wsp>
-                    </wpg:wgp>
-                  </a:graphicData>
-                </a:graphic>
-              </wp:anchor>
-            </w:drawing>
-          </mc:Choice>
-          <mc:Fallback>
-            <w:pict>
-              <v:group w14:anchorId="30E3BC2F" id="Group 1650" o:spid="_x0000_s1026" style="position:absolute;margin-left:.4pt;margin-top:750.35pt;width:611.6pt;height:41.65pt;z-index:251658240;mso-position-horizontal-relative:page;mso-position-vertical-relative:page" coordsize="77676,5286" o:gfxdata="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">
-                <v:shape id="Shape 2631" o:spid="_x0000_s1027" style="position:absolute;width:77676;height:5286;visibility:visible;mso-wrap-style:square;v-text-anchor:top" coordsize="7767637,528634" o:gfxdata="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" path="m,l7767637,r,528634l,528634,,e" fillcolor="#243a5e" stroked="f" strokeweight="0">
-                  <v:stroke miterlimit="83231f" joinstyle="miter"/>
-                  <v:path arrowok="t" textboxrect="0,0,7767637,528634"/>
-                </v:shape>
-                <v:shape id="Shape 9" o:spid="_x0000_s1028" style="position:absolute;width:77676;height:5286;visibility:visible;mso-wrap-style:square;v-text-anchor:top" coordsize="7767637,528638" o:gfxdata="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" path="m,528638l,,7767637,e" filled="f" strokecolor="#2f528f" strokeweight="1pt">
-                  <v:stroke miterlimit="83231f" joinstyle="miter"/>
-                  <v:path arrowok="t" textboxrect="0,0,7767637,528638"/>
-                </v:shape>
-                <v:shapetype id="_x0000_t75" coordsize="21600,21600" o:spt="75" o:preferrelative="t" path="m@4@5l@4@11@9@11@9@5xe" filled="f" stroked="f">
-                  <v:stroke joinstyle="miter"/>
-                  <v:formulas>
-                    <v:f eqn="if lineDrawn pixelLineWidth 0"/>
-                    <v:f eqn="sum @0 1 0"/>
-                    <v:f eqn="sum 0 0 @1"/>
-                    <v:f eqn="prod @2 1 2"/>
-                    <v:f eqn="prod @3 21600 pixelWidth"/>
-                    <v:f eqn="prod @3 21600 pixelHeight"/>
-                    <v:f eqn="sum @0 0 1"/>
-                    <v:f eqn="prod @6 1 2"/>
-                    <v:f eqn="prod @7 21600 pixelWidth"/>
-                    <v:f eqn="sum @8 21600 0"/>
-                    <v:f eqn="prod @7 21600 pixelHeight"/>
-                    <v:f eqn="sum @10 21600 0"/>
-                  </v:formulas>
-                  <v:path o:extrusionok="f" gradientshapeok="t" o:connecttype="rect"/>
-                  <o:lock v:ext="edit" aspectratio="t"/>
-                </v:shapetype>
-                <v:shape id="Picture 15" o:spid="_x0000_s1029" type="#_x0000_t75" style="position:absolute;left:63674;top:523;width:12764;height:4191;visibility:visible;mso-wrap-style:square" o:gfxdata="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">
-                  <v:imagedata r:id="rId6" o:title=""/>
-                </v:shape>
-                <v:rect id="Rectangle 1647" o:spid="_x0000_s1030" style="position:absolute;left:3105;top:1365;width:3030;height:1368;visibility:visible;mso-wrap-style:square;v-text-anchor:top" o:gfxdata="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" filled="f" stroked="f">
-                  <v:textbox inset="0,0,0,0">
-                    <w:txbxContent>
-                      <w:p>
-                        <w:pPr>
-                          <w:spacing w:after="160" w:line="259" w:lineRule="auto"/>
-                          <w:ind w:left="0" w:firstLine="0"/>
-                        </w:pPr>
-                        <w:r>
-                          <w:rPr>
-                            <w:color w:val="FFFFFF"/>
-                            <w:sz w:val="17"/>
-                          </w:rPr>
-                          <w:t>202</w:t>
-                        </w:r>
-                        <w:r>
-                          <w:rPr>
-                            <w:color w:val="FFFFFF"/>
-                            <w:sz w:val="17"/>
-                          </w:rPr>
-                          <w:t>3</w:t>
-                        </w:r>
-                      </w:p>
-                    </w:txbxContent>
-                  </v:textbox>
-                </v:rect>
-                <v:rect id="Rectangle 1648" o:spid="_x0000_s1031" style="position:absolute;left:5387;top:1365;width:27593;height:1368;visibility:visible;mso-wrap-style:square;v-text-anchor:top" o:gfxdata="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" filled="f" stroked="f">
-                  <v:textbox inset="0,0,0,0">
-                    <w:txbxContent>
-                      <w:p>
-                        <w:pPr>
-                          <w:spacing w:after="160" w:line="259" w:lineRule="auto"/>
-                          <w:ind w:left="0" w:firstLine="0"/>
-                        </w:pPr>
-                        <w:r>
-                          <w:rPr>
-                            <w:color w:val="FFFFFF"/>
-                            <w:sz w:val="17"/>
-                          </w:rPr>
-                          <w:t xml:space="preserve"> © Microsoft Corporation. All rights reserved. </w:t>
-                        </w:r>
-                      </w:p>
-                    </w:txbxContent>
-                  </v:textbox>
-                </v:rect>
-                <v:rect id="Rectangle 94" o:spid="_x0000_s1032" style="position:absolute;left:3105;top:2609;width:30625;height:1364;visibility:visible;mso-wrap-style:square;v-text-anchor:top" o:gfxdata="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" filled="f" stroked="f">
-                  <v:textbox inset="0,0,0,0">
-                    <w:txbxContent>
-                      <w:p>
-                        <w:pPr>
-                          <w:spacing w:after="160" w:line="259" w:lineRule="auto"/>
-                          <w:ind w:left="0" w:firstLine="0"/>
-                        </w:pPr>
-                        <w:r>
-                          <w:rPr>
-                            <w:color w:val="FFFFFF"/>
-                            <w:sz w:val="17"/>
-                          </w:rPr>
-                          <w:t xml:space="preserve">This data sheet is for informational purposes only. </w:t>
-                        </w:r>
-                      </w:p>
-                    </w:txbxContent>
-                  </v:textbox>
-                </v:rect>
-                <v:rect id="Rectangle 95" o:spid="_x0000_s1033" style="position:absolute;left:3105;top:3847;width:48538;height:1364;visibility:visible;mso-wrap-style:square;v-text-anchor:top" o:gfxdata="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" filled="f" stroked="f">
-                  <v:textbox inset="0,0,0,0">
-                    <w:txbxContent>
-                      <w:p>
-                        <w:pPr>
-                          <w:spacing w:after="160" w:line="259" w:lineRule="auto"/>
-                          <w:ind w:left="0" w:firstLine="0"/>
-                        </w:pPr>
-                        <w:r>
-                          <w:rPr>
-                            <w:color w:val="FFFFFF"/>
-                            <w:sz w:val="17"/>
-                          </w:rPr>
-                          <w:t>MICROSOFT MAKES NO WARRANTIES, EXPRESS OR IMPLIED, IN THIS SUMMARY</w:t>
-                        </w:r>
-                      </w:p>
-                    </w:txbxContent>
-                  </v:textbox>
-                </v:rect>
-                <w10:wrap type="topAndBottom" anchorx="page" anchory="page"/>
-              </v:group>
-            </w:pict>
-          </mc:Fallback>
-        </mc:AlternateContent>
-      </w:r>
-      <w:r>
-        <w:rPr>
-          <w:rFonts w:ascii="Calibri" w:eastAsia="Calibri" w:hAnsi="Calibri" w:cs="Calibri"/>
-          <w:noProof/>
-          <w:sz w:val="22"/>
-        </w:rPr>
-        <mc:AlternateContent>
-          <mc:Choice Requires="wpg">
-            <w:drawing>
-              <wp:anchor distT="0" distB="0" distL="114300" distR="114300" simplePos="0" relativeHeight="251659264" behindDoc="0" locked="0" layoutInCell="1" allowOverlap="1" wp14:anchorId="2CC85F19" wp14:editId="1DF50119">
+              <wp:anchor distT="0" distB="0" distL="114300" distR="114300" simplePos="0" relativeHeight="251659264" behindDoc="0" locked="0" layoutInCell="1" allowOverlap="1" wp14:anchorId="2CC85F19" wp14:editId="35D44FC5">
                 <wp:simplePos x="0" y="0"/>
                 <wp:positionH relativeFrom="page">
                   <wp:posOffset>0</wp:posOffset>
@@ -701,7 +23,7 @@
                 <wp:positionV relativeFrom="page">
                   <wp:posOffset>0</wp:posOffset>
                 </wp:positionV>
-                <wp:extent cx="7772400" cy="2729565"/>
+                <wp:extent cx="7772400" cy="2968625"/>
                 <wp:effectExtent l="0" t="0" r="0" b="0"/>
                 <wp:wrapTopAndBottom/>
                 <wp:docPr id="1651" name="Group 1651"/>
@@ -713,9 +35,9 @@
                       <wpg:grpSpPr>
                         <a:xfrm>
                           <a:off x="0" y="0"/>
-                          <a:ext cx="7772400" cy="2729565"/>
+                          <a:ext cx="7772400" cy="2968625"/>
                           <a:chOff x="0" y="0"/>
-                          <a:chExt cx="7772400" cy="2729565"/>
+                          <a:chExt cx="7772400" cy="2969008"/>
                         </a:xfrm>
                       </wpg:grpSpPr>
                       <pic:pic xmlns:pic="http://schemas.openxmlformats.org/drawingml/2006/picture">
@@ -1363,7 +685,7 @@
                         <wps:cNvSpPr/>
                         <wps:spPr>
                           <a:xfrm>
-                            <a:off x="4056126" y="2552390"/>
+                            <a:off x="4016629" y="2733365"/>
                             <a:ext cx="1651180" cy="235643"/>
                           </a:xfrm>
                           <a:prstGeom prst="rect">
@@ -1398,25 +720,47 @@
                     </wpg:wgp>
                   </a:graphicData>
                 </a:graphic>
+                <wp14:sizeRelV relativeFrom="margin">
+                  <wp14:pctHeight>0</wp14:pctHeight>
+                </wp14:sizeRelV>
               </wp:anchor>
             </w:drawing>
           </mc:Choice>
           <mc:Fallback>
             <w:pict>
-              <v:group w14:anchorId="2CC85F19" id="Group 1651" o:spid="_x0000_s1034" style="position:absolute;margin-left:0;margin-top:0;width:612pt;height:214.95pt;z-index:251659264;mso-position-horizontal-relative:page;mso-position-vertical-relative:page" coordsize="77724,27295" o:gfxdata="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">
-                <v:shape id="Picture 11" o:spid="_x0000_s1035" type="#_x0000_t75" style="position:absolute;width:77724;height:23717;visibility:visible;mso-wrap-style:square" o:gfxdata="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">
+              <v:group w14:anchorId="2CC85F19" id="Group 1651" o:spid="_x0000_s1026" style="position:absolute;left:0;text-align:left;margin-left:0;margin-top:0;width:612pt;height:233.75pt;z-index:251659264;mso-position-horizontal-relative:page;mso-position-vertical-relative:page;mso-height-relative:margin" coordsize="77724,29690" o:gfxdata="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">
+                <v:shapetype id="_x0000_t75" coordsize="21600,21600" o:spt="75" o:preferrelative="t" path="m@4@5l@4@11@9@11@9@5xe" filled="f" stroked="f">
+                  <v:stroke joinstyle="miter"/>
+                  <v:formulas>
+                    <v:f eqn="if lineDrawn pixelLineWidth 0"/>
+                    <v:f eqn="sum @0 1 0"/>
+                    <v:f eqn="sum 0 0 @1"/>
+                    <v:f eqn="prod @2 1 2"/>
+                    <v:f eqn="prod @3 21600 pixelWidth"/>
+                    <v:f eqn="prod @3 21600 pixelHeight"/>
+                    <v:f eqn="sum @0 0 1"/>
+                    <v:f eqn="prod @6 1 2"/>
+                    <v:f eqn="prod @7 21600 pixelWidth"/>
+                    <v:f eqn="sum @8 21600 0"/>
+                    <v:f eqn="prod @7 21600 pixelHeight"/>
+                    <v:f eqn="sum @10 21600 0"/>
+                  </v:formulas>
+                  <v:path o:extrusionok="f" gradientshapeok="t" o:connecttype="rect"/>
+                  <o:lock v:ext="edit" aspectratio="t"/>
+                </v:shapetype>
+                <v:shape id="Picture 11" o:spid="_x0000_s1027" type="#_x0000_t75" style="position:absolute;width:77724;height:23717;visibility:visible;mso-wrap-style:square" o:gfxdata="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">
                   <v:imagedata r:id="rId8" o:title=""/>
                 </v:shape>
-                <v:shape id="Shape 2633" o:spid="_x0000_s1036" style="position:absolute;width:77724;height:23717;visibility:visible;mso-wrap-style:square;v-text-anchor:top" coordsize="7772400,2371725" o:gfxdata="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" path="m,l7772400,r,2371725l,2371725,,e" fillcolor="black" stroked="f" strokeweight="0">
+                <v:shape id="Shape 2633" o:spid="_x0000_s1028" style="position:absolute;width:77724;height:23717;visibility:visible;mso-wrap-style:square;v-text-anchor:top" coordsize="7772400,2371725" o:gfxdata="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" path="m,l7772400,r,2371725l,2371725,,e" fillcolor="black" stroked="f" strokeweight="0">
                   <v:fill opacity="35980f"/>
                   <v:stroke miterlimit="83231f" joinstyle="miter"/>
                   <v:path arrowok="t" textboxrect="0,0,7772400,2371725"/>
                 </v:shape>
-                <v:shape id="Shape 2634" o:spid="_x0000_s1037" style="position:absolute;top:16383;width:77724;height:7334;visibility:visible;mso-wrap-style:square;v-text-anchor:top" coordsize="7772400,733425" o:gfxdata="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" path="m,l7772400,r,733425l,733425,,e" fillcolor="#243a5e" stroked="f" strokeweight="0">
+                <v:shape id="Shape 2634" o:spid="_x0000_s1029" style="position:absolute;top:16383;width:77724;height:7334;visibility:visible;mso-wrap-style:square;v-text-anchor:top" coordsize="7772400,733425" o:gfxdata="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" path="m,l7772400,r,733425l,733425,,e" fillcolor="#243a5e" stroked="f" strokeweight="0">
                   <v:stroke miterlimit="83231f" joinstyle="miter"/>
                   <v:path arrowok="t" textboxrect="0,0,7772400,733425"/>
                 </v:shape>
-                <v:rect id="Rectangle 16" o:spid="_x0000_s1038" style="position:absolute;left:3152;top:5286;width:27530;height:4593;visibility:visible;mso-wrap-style:square;v-text-anchor:top" o:gfxdata="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" filled="f" stroked="f">
+                <v:rect id="Rectangle 16" o:spid="_x0000_s1030" style="position:absolute;left:3152;top:5286;width:27530;height:4593;visibility:visible;mso-wrap-style:square;v-text-anchor:top" o:gfxdata="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" filled="f" stroked="f">
                   <v:textbox inset="0,0,0,0">
                     <w:txbxContent>
                       <w:p>
@@ -1436,7 +780,7 @@
                     </w:txbxContent>
                   </v:textbox>
                 </v:rect>
-                <v:rect id="Rectangle 17" o:spid="_x0000_s1039" style="position:absolute;left:3152;top:9523;width:54882;height:4345;visibility:visible;mso-wrap-style:square;v-text-anchor:top" o:gfxdata="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" filled="f" stroked="f">
+                <v:rect id="Rectangle 17" o:spid="_x0000_s1031" style="position:absolute;left:3152;top:9523;width:54882;height:4345;visibility:visible;mso-wrap-style:square;v-text-anchor:top" o:gfxdata="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" filled="f" stroked="f">
                   <v:textbox inset="0,0,0,0">
                     <w:txbxContent>
                       <w:p>
@@ -1464,7 +808,7 @@
                     </w:txbxContent>
                   </v:textbox>
                 </v:rect>
-                <v:rect id="Rectangle 18" o:spid="_x0000_s1040" style="position:absolute;left:3400;top:17607;width:21009;height:2857;visibility:visible;mso-wrap-style:square;v-text-anchor:top" o:gfxdata="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" filled="f" stroked="f">
+                <v:rect id="Rectangle 18" o:spid="_x0000_s1032" style="position:absolute;left:3400;top:17607;width:21009;height:2857;visibility:visible;mso-wrap-style:square;v-text-anchor:top" o:gfxdata="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" filled="f" stroked="f">
                   <v:textbox inset="0,0,0,0">
                     <w:txbxContent>
                       <w:p>
@@ -1484,7 +828,7 @@
                     </w:txbxContent>
                   </v:textbox>
                 </v:rect>
-                <v:rect id="Rectangle 19" o:spid="_x0000_s1041" style="position:absolute;left:3400;top:21108;width:9719;height:1740;visibility:visible;mso-wrap-style:square;v-text-anchor:top" o:gfxdata="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" filled="f" stroked="f">
+                <v:rect id="Rectangle 19" o:spid="_x0000_s1033" style="position:absolute;left:3400;top:21108;width:9719;height:1740;visibility:visible;mso-wrap-style:square;v-text-anchor:top" o:gfxdata="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" filled="f" stroked="f">
                   <v:textbox inset="0,0,0,0">
                     <w:txbxContent>
                       <w:p>
@@ -1503,7 +847,7 @@
                     </w:txbxContent>
                   </v:textbox>
                 </v:rect>
-                <v:rect id="Rectangle 20" o:spid="_x0000_s1042" style="position:absolute;left:11026;top:21108;width:17135;height:1740;visibility:visible;mso-wrap-style:square;v-text-anchor:top" o:gfxdata="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" filled="f" stroked="f">
+                <v:rect id="Rectangle 20" o:spid="_x0000_s1034" style="position:absolute;left:11026;top:21108;width:17135;height:1740;visibility:visible;mso-wrap-style:square;v-text-anchor:top" o:gfxdata="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" filled="f" stroked="f">
                   <v:textbox inset="0,0,0,0">
                     <w:txbxContent>
                       <w:p>
@@ -1521,7 +865,7 @@
                     </w:txbxContent>
                   </v:textbox>
                 </v:rect>
-                <v:rect id="Rectangle 21" o:spid="_x0000_s1043" style="position:absolute;left:40166;top:17987;width:7824;height:1741;visibility:visible;mso-wrap-style:square;v-text-anchor:top" o:gfxdata="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" filled="f" stroked="f">
+                <v:rect id="Rectangle 21" o:spid="_x0000_s1035" style="position:absolute;left:40166;top:17987;width:7824;height:1741;visibility:visible;mso-wrap-style:square;v-text-anchor:top" o:gfxdata="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" filled="f" stroked="f">
                   <v:textbox inset="0,0,0,0">
                     <w:txbxContent>
                       <w:p>
@@ -1540,7 +884,7 @@
                     </w:txbxContent>
                   </v:textbox>
                 </v:rect>
-                <v:rect id="Rectangle 1640" o:spid="_x0000_s1044" style="position:absolute;left:46459;top:17987;width:958;height:1741;visibility:visible;mso-wrap-style:square;v-text-anchor:top" o:gfxdata="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" filled="f" stroked="f">
+                <v:rect id="Rectangle 1640" o:spid="_x0000_s1036" style="position:absolute;left:46459;top:17987;width:958;height:1741;visibility:visible;mso-wrap-style:square;v-text-anchor:top" o:gfxdata="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" filled="f" stroked="f">
                   <v:textbox inset="0,0,0,0">
                     <w:txbxContent>
                       <w:p>
@@ -1558,7 +902,7 @@
                     </w:txbxContent>
                   </v:textbox>
                 </v:rect>
-                <v:rect id="Rectangle 1642" o:spid="_x0000_s1045" style="position:absolute;left:47219;top:17987;width:3142;height:1741;visibility:visible;mso-wrap-style:square;v-text-anchor:top" o:gfxdata="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" filled="f" stroked="f">
+                <v:rect id="Rectangle 1642" o:spid="_x0000_s1037" style="position:absolute;left:47219;top:17987;width:3142;height:1741;visibility:visible;mso-wrap-style:square;v-text-anchor:top" o:gfxdata="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" filled="f" stroked="f">
                   <v:textbox inset="0,0,0,0">
                     <w:txbxContent>
                       <w:p>
@@ -1576,7 +920,7 @@
                     </w:txbxContent>
                   </v:textbox>
                 </v:rect>
-                <v:rect id="Rectangle 23" o:spid="_x0000_s1046" style="position:absolute;left:40166;top:21174;width:8077;height:1736;visibility:visible;mso-wrap-style:square;v-text-anchor:top" o:gfxdata="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" filled="f" stroked="f">
+                <v:rect id="Rectangle 23" o:spid="_x0000_s1038" style="position:absolute;left:40166;top:21174;width:8077;height:1736;visibility:visible;mso-wrap-style:square;v-text-anchor:top" o:gfxdata="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" filled="f" stroked="f">
                   <v:textbox inset="0,0,0,0">
                     <w:txbxContent>
                       <w:p>
@@ -1595,7 +939,7 @@
                     </w:txbxContent>
                   </v:textbox>
                 </v:rect>
-                <v:rect id="Rectangle 1645" o:spid="_x0000_s1047" style="position:absolute;left:46744;top:21174;width:2983;height:1736;visibility:visible;mso-wrap-style:square;v-text-anchor:top" o:gfxdata="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" filled="f" stroked="f">
+                <v:rect id="Rectangle 1645" o:spid="_x0000_s1039" style="position:absolute;left:46744;top:21174;width:2983;height:1736;visibility:visible;mso-wrap-style:square;v-text-anchor:top" o:gfxdata="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" filled="f" stroked="f">
                   <v:textbox inset="0,0,0,0">
                     <w:txbxContent>
                       <w:p>
@@ -1613,7 +957,7 @@
                     </w:txbxContent>
                   </v:textbox>
                 </v:rect>
-                <v:rect id="Rectangle 1646" o:spid="_x0000_s1048" style="position:absolute;left:49030;top:21174;width:486;height:1736;visibility:visible;mso-wrap-style:square;v-text-anchor:top" o:gfxdata="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" filled="f" stroked="f">
+                <v:rect id="Rectangle 1646" o:spid="_x0000_s1040" style="position:absolute;left:49030;top:21174;width:486;height:1736;visibility:visible;mso-wrap-style:square;v-text-anchor:top" o:gfxdata="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" filled="f" stroked="f">
                   <v:textbox inset="0,0,0,0">
                     <w:txbxContent>
                       <w:p>
@@ -1631,7 +975,7 @@
                     </w:txbxContent>
                   </v:textbox>
                 </v:rect>
-                <v:rect id="Rectangle 25" o:spid="_x0000_s1049" style="position:absolute;left:49320;top:21174;width:709;height:1736;visibility:visible;mso-wrap-style:square;v-text-anchor:top" o:gfxdata="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" filled="f" stroked="f">
+                <v:rect id="Rectangle 25" o:spid="_x0000_s1041" style="position:absolute;left:49320;top:21174;width:709;height:1736;visibility:visible;mso-wrap-style:square;v-text-anchor:top" o:gfxdata="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" filled="f" stroked="f">
                   <v:textbox inset="0,0,0,0">
                     <w:txbxContent>
                       <w:p>
@@ -1649,7 +993,7 @@
                     </w:txbxContent>
                   </v:textbox>
                 </v:rect>
-                <v:rect id="Rectangle 26" o:spid="_x0000_s1050" style="position:absolute;left:50177;top:21174;width:7657;height:1736;visibility:visible;mso-wrap-style:square;v-text-anchor:top" o:gfxdata="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" filled="f" stroked="f">
+                <v:rect id="Rectangle 26" o:spid="_x0000_s1042" style="position:absolute;left:50177;top:21174;width:7657;height:1736;visibility:visible;mso-wrap-style:square;v-text-anchor:top" o:gfxdata="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" filled="f" stroked="f">
                   <v:textbox inset="0,0,0,0">
                     <w:txbxContent>
                       <w:p>
@@ -1667,7 +1011,7 @@
                     </w:txbxContent>
                   </v:textbox>
                 </v:rect>
-                <v:rect id="Rectangle 27" o:spid="_x0000_s1051" style="position:absolute;left:3152;top:25388;width:10555;height:2356;visibility:visible;mso-wrap-style:square;v-text-anchor:top" o:gfxdata="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" filled="f" stroked="f">
+                <v:rect id="Rectangle 27" o:spid="_x0000_s1043" style="position:absolute;left:3152;top:25388;width:10555;height:2356;visibility:visible;mso-wrap-style:square;v-text-anchor:top" o:gfxdata="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" filled="f" stroked="f">
                   <v:textbox inset="0,0,0,0">
                     <w:txbxContent>
                       <w:p>
@@ -1687,7 +1031,7 @@
                     </w:txbxContent>
                   </v:textbox>
                 </v:rect>
-                <v:rect id="Rectangle 49" o:spid="_x0000_s1052" style="position:absolute;left:40561;top:25523;width:16512;height:2357;visibility:visible;mso-wrap-style:square;v-text-anchor:top" o:gfxdata="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" filled="f" stroked="f">
+                <v:rect id="Rectangle 49" o:spid="_x0000_s1044" style="position:absolute;left:40166;top:27333;width:16512;height:2357;visibility:visible;mso-wrap-style:square;v-text-anchor:top" o:gfxdata="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" filled="f" stroked="f">
                   <v:textbox inset="0,0,0,0">
                     <w:txbxContent>
                       <w:p>
@@ -1713,10 +1057,626 @@
           </mc:Fallback>
         </mc:AlternateContent>
       </w:r>
-    </w:p>
-    <w:p>
-      <w:pPr>
-        <w:pStyle w:val="Heading2"/>
+      <w:r>
+        <w:t xml:space="preserve">Learn </w:t>
+      </w:r>
+      <w:r>
+        <w:t>how to build</w:t>
+      </w:r>
+      <w:r>
+        <w:t xml:space="preserve"> Generative AI</w:t>
+      </w:r>
+      <w:r>
+        <w:t xml:space="preserve"> solutions with </w:t>
+      </w:r>
+      <w:r>
+        <w:t>Semantic Kernel</w:t>
+      </w:r>
+      <w:r>
+        <w:t xml:space="preserve"> in </w:t>
+      </w:r>
+      <w:r>
+        <w:t xml:space="preserve">a day. </w:t>
+      </w:r>
+      <w:r>
+        <w:t>This involves learning Semantic Kernel and Azure AI services such as: Azure OpenAI, Speech and Search.</w:t>
+      </w:r>
+    </w:p>
+    <w:p>
+      <w:pPr>
+        <w:pStyle w:val="Ttulo1"/>
+        <w:ind w:left="13"/>
+      </w:pPr>
+      <w:r>
+        <w:t>Objectives</w:t>
+      </w:r>
+    </w:p>
+    <w:p>
+      <w:pPr>
+        <w:ind w:left="13"/>
+      </w:pPr>
+      <w:r>
+        <w:t>After completing this training, students will be able to:</w:t>
+      </w:r>
+    </w:p>
+    <w:p>
+      <w:pPr>
+        <w:numPr>
+          <w:ilvl w:val="0"/>
+          <w:numId w:val="1"/>
+        </w:numPr>
+        <w:ind w:hanging="270"/>
+      </w:pPr>
+      <w:r>
+        <w:t>Author their own copilots using Semantic Kernel.</w:t>
+      </w:r>
+    </w:p>
+    <w:p>
+      <w:pPr>
+        <w:numPr>
+          <w:ilvl w:val="0"/>
+          <w:numId w:val="1"/>
+        </w:numPr>
+        <w:ind w:hanging="270"/>
+      </w:pPr>
+      <w:r>
+        <w:t xml:space="preserve">Create </w:t>
+      </w:r>
+      <w:r>
+        <w:t xml:space="preserve">AI </w:t>
+      </w:r>
+      <w:r>
+        <w:t>plugins using semantic and native functions.</w:t>
+      </w:r>
+    </w:p>
+    <w:p>
+      <w:pPr>
+        <w:numPr>
+          <w:ilvl w:val="0"/>
+          <w:numId w:val="1"/>
+        </w:numPr>
+        <w:ind w:hanging="270"/>
+      </w:pPr>
+      <w:r>
+        <w:t>Automate complex tasks execution with planners.</w:t>
+      </w:r>
+    </w:p>
+    <w:p>
+      <w:pPr>
+        <w:numPr>
+          <w:ilvl w:val="0"/>
+          <w:numId w:val="1"/>
+        </w:numPr>
+        <w:ind w:hanging="270"/>
+      </w:pPr>
+      <w:r>
+        <w:t>Create prompt templates to define AI functions.</w:t>
+      </w:r>
+    </w:p>
+    <w:p>
+      <w:pPr>
+        <w:numPr>
+          <w:ilvl w:val="0"/>
+          <w:numId w:val="1"/>
+        </w:numPr>
+        <w:ind w:hanging="270"/>
+      </w:pPr>
+      <w:r>
+        <w:t>Embed Generative AI in their applications.</w:t>
+      </w:r>
+    </w:p>
+    <w:p>
+      <w:pPr>
+        <w:spacing w:after="0" w:line="320" w:lineRule="auto"/>
+        <w:ind w:left="0" w:firstLine="0"/>
+      </w:pPr>
+    </w:p>
+    <w:p>
+      <w:pPr>
+        <w:pStyle w:val="Ttulo2"/>
+        <w:ind w:left="13"/>
+      </w:pPr>
+      <w:r>
+        <w:t>Course Material</w:t>
+      </w:r>
+    </w:p>
+    <w:p>
+      <w:pPr>
+        <w:numPr>
+          <w:ilvl w:val="0"/>
+          <w:numId w:val="2"/>
+        </w:numPr>
+        <w:ind w:hanging="270"/>
+      </w:pPr>
+      <w:r>
+        <w:t>Workshop Slide Deck</w:t>
+      </w:r>
+    </w:p>
+    <w:p>
+      <w:pPr>
+        <w:numPr>
+          <w:ilvl w:val="0"/>
+          <w:numId w:val="2"/>
+        </w:numPr>
+        <w:ind w:hanging="270"/>
+      </w:pPr>
+      <w:r>
+        <w:t>Workshop Labs</w:t>
+      </w:r>
+    </w:p>
+    <w:p>
+      <w:pPr>
+        <w:numPr>
+          <w:ilvl w:val="0"/>
+          <w:numId w:val="2"/>
+        </w:numPr>
+        <w:ind w:hanging="270"/>
+      </w:pPr>
+      <w:r>
+        <w:t>Semantic Kernel Documentation</w:t>
+      </w:r>
+    </w:p>
+    <w:p>
+      <w:pPr>
+        <w:numPr>
+          <w:ilvl w:val="0"/>
+          <w:numId w:val="2"/>
+        </w:numPr>
+        <w:ind w:hanging="270"/>
+      </w:pPr>
+      <w:r>
+        <w:t>Semantic Kernel Repo with Samples</w:t>
+      </w:r>
+    </w:p>
+    <w:p>
+      <w:pPr>
+        <w:numPr>
+          <w:ilvl w:val="0"/>
+          <w:numId w:val="2"/>
+        </w:numPr>
+        <w:ind w:hanging="270"/>
+      </w:pPr>
+      <w:r>
+        <w:t>Design and implement LLM Apps with Semantic Kernel</w:t>
+      </w:r>
+    </w:p>
+    <w:p>
+      <w:pPr>
+        <w:numPr>
+          <w:ilvl w:val="0"/>
+          <w:numId w:val="2"/>
+        </w:numPr>
+        <w:ind w:hanging="270"/>
+      </w:pPr>
+      <w:r>
+        <w:t>Orchestrating AI plugins with Semantic Kernel</w:t>
+      </w:r>
+    </w:p>
+    <w:p>
+      <w:pPr>
+        <w:ind w:left="0" w:firstLine="0"/>
+      </w:pPr>
+      <w:r>
+        <w:rPr>
+          <w:rFonts w:ascii="Calibri" w:eastAsia="Calibri" w:hAnsi="Calibri" w:cs="Calibri"/>
+          <w:noProof/>
+          <w:sz w:val="22"/>
+        </w:rPr>
+        <mc:AlternateContent>
+          <mc:Choice Requires="wpg">
+            <w:drawing>
+              <wp:anchor distT="0" distB="0" distL="114300" distR="114300" simplePos="0" relativeHeight="251658240" behindDoc="0" locked="0" layoutInCell="1" allowOverlap="1" wp14:anchorId="30E3BC2F" wp14:editId="25E91246">
+                <wp:simplePos x="0" y="0"/>
+                <wp:positionH relativeFrom="page">
+                  <wp:posOffset>4763</wp:posOffset>
+                </wp:positionH>
+                <wp:positionV relativeFrom="page">
+                  <wp:posOffset>9529762</wp:posOffset>
+                </wp:positionV>
+                <wp:extent cx="7767637" cy="528638"/>
+                <wp:effectExtent l="0" t="0" r="0" b="0"/>
+                <wp:wrapTopAndBottom/>
+                <wp:docPr id="1650" name="Group 1650"/>
+                <wp:cNvGraphicFramePr/>
+                <a:graphic xmlns:a="http://schemas.openxmlformats.org/drawingml/2006/main">
+                  <a:graphicData uri="http://schemas.microsoft.com/office/word/2010/wordprocessingGroup">
+                    <wpg:wgp>
+                      <wpg:cNvGrpSpPr/>
+                      <wpg:grpSpPr>
+                        <a:xfrm>
+                          <a:off x="0" y="0"/>
+                          <a:ext cx="7767637" cy="528638"/>
+                          <a:chOff x="0" y="0"/>
+                          <a:chExt cx="7767637" cy="528638"/>
+                        </a:xfrm>
+                      </wpg:grpSpPr>
+                      <wps:wsp>
+                        <wps:cNvPr id="2631" name="Shape 2631"/>
+                        <wps:cNvSpPr/>
+                        <wps:spPr>
+                          <a:xfrm>
+                            <a:off x="0" y="0"/>
+                            <a:ext cx="7767637" cy="528634"/>
+                          </a:xfrm>
+                          <a:custGeom>
+                            <a:avLst/>
+                            <a:gdLst/>
+                            <a:ahLst/>
+                            <a:cxnLst/>
+                            <a:rect l="0" t="0" r="0" b="0"/>
+                            <a:pathLst>
+                              <a:path w="7767637" h="528634">
+                                <a:moveTo>
+                                  <a:pt x="0" y="0"/>
+                                </a:moveTo>
+                                <a:lnTo>
+                                  <a:pt x="7767637" y="0"/>
+                                </a:lnTo>
+                                <a:lnTo>
+                                  <a:pt x="7767637" y="528634"/>
+                                </a:lnTo>
+                                <a:lnTo>
+                                  <a:pt x="0" y="528634"/>
+                                </a:lnTo>
+                                <a:lnTo>
+                                  <a:pt x="0" y="0"/>
+                                </a:lnTo>
+                              </a:path>
+                            </a:pathLst>
+                          </a:custGeom>
+                          <a:ln w="0" cap="flat">
+                            <a:miter lim="127000"/>
+                          </a:ln>
+                        </wps:spPr>
+                        <wps:style>
+                          <a:lnRef idx="0">
+                            <a:srgbClr val="000000">
+                              <a:alpha val="0"/>
+                            </a:srgbClr>
+                          </a:lnRef>
+                          <a:fillRef idx="1">
+                            <a:srgbClr val="243A5E"/>
+                          </a:fillRef>
+                          <a:effectRef idx="0">
+                            <a:scrgbClr r="0" g="0" b="0"/>
+                          </a:effectRef>
+                          <a:fontRef idx="none"/>
+                        </wps:style>
+                        <wps:bodyPr/>
+                      </wps:wsp>
+                      <wps:wsp>
+                        <wps:cNvPr id="9" name="Shape 9"/>
+                        <wps:cNvSpPr/>
+                        <wps:spPr>
+                          <a:xfrm>
+                            <a:off x="0" y="0"/>
+                            <a:ext cx="7767637" cy="528638"/>
+                          </a:xfrm>
+                          <a:custGeom>
+                            <a:avLst/>
+                            <a:gdLst/>
+                            <a:ahLst/>
+                            <a:cxnLst/>
+                            <a:rect l="0" t="0" r="0" b="0"/>
+                            <a:pathLst>
+                              <a:path w="7767637" h="528638">
+                                <a:moveTo>
+                                  <a:pt x="0" y="528638"/>
+                                </a:moveTo>
+                                <a:lnTo>
+                                  <a:pt x="0" y="0"/>
+                                </a:lnTo>
+                                <a:lnTo>
+                                  <a:pt x="7767637" y="0"/>
+                                </a:lnTo>
+                              </a:path>
+                            </a:pathLst>
+                          </a:custGeom>
+                          <a:ln w="12700" cap="flat">
+                            <a:miter lim="127000"/>
+                          </a:ln>
+                        </wps:spPr>
+                        <wps:style>
+                          <a:lnRef idx="1">
+                            <a:srgbClr val="2F528F"/>
+                          </a:lnRef>
+                          <a:fillRef idx="0">
+                            <a:srgbClr val="000000">
+                              <a:alpha val="0"/>
+                            </a:srgbClr>
+                          </a:fillRef>
+                          <a:effectRef idx="0">
+                            <a:scrgbClr r="0" g="0" b="0"/>
+                          </a:effectRef>
+                          <a:fontRef idx="none"/>
+                        </wps:style>
+                        <wps:bodyPr/>
+                      </wps:wsp>
+                      <pic:pic xmlns:pic="http://schemas.openxmlformats.org/drawingml/2006/picture">
+                        <pic:nvPicPr>
+                          <pic:cNvPr id="15" name="Picture 15"/>
+                          <pic:cNvPicPr/>
+                        </pic:nvPicPr>
+                        <pic:blipFill>
+                          <a:blip r:embed="rId9"/>
+                          <a:stretch>
+                            <a:fillRect/>
+                          </a:stretch>
+                        </pic:blipFill>
+                        <pic:spPr>
+                          <a:xfrm>
+                            <a:off x="6367462" y="52386"/>
+                            <a:ext cx="1276350" cy="419100"/>
+                          </a:xfrm>
+                          <a:prstGeom prst="rect">
+                            <a:avLst/>
+                          </a:prstGeom>
+                        </pic:spPr>
+                      </pic:pic>
+                      <wps:wsp>
+                        <wps:cNvPr id="1647" name="Rectangle 1647"/>
+                        <wps:cNvSpPr/>
+                        <wps:spPr>
+                          <a:xfrm>
+                            <a:off x="310515" y="136532"/>
+                            <a:ext cx="303028" cy="136838"/>
+                          </a:xfrm>
+                          <a:prstGeom prst="rect">
+                            <a:avLst/>
+                          </a:prstGeom>
+                          <a:ln>
+                            <a:noFill/>
+                          </a:ln>
+                        </wps:spPr>
+                        <wps:txbx>
+                          <w:txbxContent>
+                            <w:p>
+                              <w:pPr>
+                                <w:spacing w:after="160" w:line="259" w:lineRule="auto"/>
+                                <w:ind w:left="0" w:firstLine="0"/>
+                              </w:pPr>
+                              <w:r>
+                                <w:rPr>
+                                  <w:color w:val="FFFFFF"/>
+                                  <w:sz w:val="17"/>
+                                </w:rPr>
+                                <w:t>202</w:t>
+                              </w:r>
+                              <w:r>
+                                <w:rPr>
+                                  <w:color w:val="FFFFFF"/>
+                                  <w:sz w:val="17"/>
+                                </w:rPr>
+                                <w:t>3</w:t>
+                              </w:r>
+                            </w:p>
+                          </w:txbxContent>
+                        </wps:txbx>
+                        <wps:bodyPr horzOverflow="overflow" vert="horz" lIns="0" tIns="0" rIns="0" bIns="0" rtlCol="0">
+                          <a:noAutofit/>
+                        </wps:bodyPr>
+                      </wps:wsp>
+                      <wps:wsp>
+                        <wps:cNvPr id="1648" name="Rectangle 1648"/>
+                        <wps:cNvSpPr/>
+                        <wps:spPr>
+                          <a:xfrm>
+                            <a:off x="538775" y="136532"/>
+                            <a:ext cx="2759259" cy="136838"/>
+                          </a:xfrm>
+                          <a:prstGeom prst="rect">
+                            <a:avLst/>
+                          </a:prstGeom>
+                          <a:ln>
+                            <a:noFill/>
+                          </a:ln>
+                        </wps:spPr>
+                        <wps:txbx>
+                          <w:txbxContent>
+                            <w:p>
+                              <w:pPr>
+                                <w:spacing w:after="160" w:line="259" w:lineRule="auto"/>
+                                <w:ind w:left="0" w:firstLine="0"/>
+                              </w:pPr>
+                              <w:r>
+                                <w:rPr>
+                                  <w:color w:val="FFFFFF"/>
+                                  <w:sz w:val="17"/>
+                                </w:rPr>
+                                <w:t xml:space="preserve"> © Microsoft Corporation. All rights reserved. </w:t>
+                              </w:r>
+                            </w:p>
+                          </w:txbxContent>
+                        </wps:txbx>
+                        <wps:bodyPr horzOverflow="overflow" vert="horz" lIns="0" tIns="0" rIns="0" bIns="0" rtlCol="0">
+                          <a:noAutofit/>
+                        </wps:bodyPr>
+                      </wps:wsp>
+                      <wps:wsp>
+                        <wps:cNvPr id="94" name="Rectangle 94"/>
+                        <wps:cNvSpPr/>
+                        <wps:spPr>
+                          <a:xfrm>
+                            <a:off x="310515" y="260906"/>
+                            <a:ext cx="3062511" cy="136425"/>
+                          </a:xfrm>
+                          <a:prstGeom prst="rect">
+                            <a:avLst/>
+                          </a:prstGeom>
+                          <a:ln>
+                            <a:noFill/>
+                          </a:ln>
+                        </wps:spPr>
+                        <wps:txbx>
+                          <w:txbxContent>
+                            <w:p>
+                              <w:pPr>
+                                <w:spacing w:after="160" w:line="259" w:lineRule="auto"/>
+                                <w:ind w:left="0" w:firstLine="0"/>
+                              </w:pPr>
+                              <w:r>
+                                <w:rPr>
+                                  <w:color w:val="FFFFFF"/>
+                                  <w:sz w:val="17"/>
+                                </w:rPr>
+                                <w:t xml:space="preserve">This data sheet is for informational purposes only. </w:t>
+                              </w:r>
+                            </w:p>
+                          </w:txbxContent>
+                        </wps:txbx>
+                        <wps:bodyPr horzOverflow="overflow" vert="horz" lIns="0" tIns="0" rIns="0" bIns="0" rtlCol="0">
+                          <a:noAutofit/>
+                        </wps:bodyPr>
+                      </wps:wsp>
+                      <wps:wsp>
+                        <wps:cNvPr id="95" name="Rectangle 95"/>
+                        <wps:cNvSpPr/>
+                        <wps:spPr>
+                          <a:xfrm>
+                            <a:off x="310515" y="384731"/>
+                            <a:ext cx="4853866" cy="136425"/>
+                          </a:xfrm>
+                          <a:prstGeom prst="rect">
+                            <a:avLst/>
+                          </a:prstGeom>
+                          <a:ln>
+                            <a:noFill/>
+                          </a:ln>
+                        </wps:spPr>
+                        <wps:txbx>
+                          <w:txbxContent>
+                            <w:p>
+                              <w:pPr>
+                                <w:spacing w:after="160" w:line="259" w:lineRule="auto"/>
+                                <w:ind w:left="0" w:firstLine="0"/>
+                              </w:pPr>
+                              <w:r>
+                                <w:rPr>
+                                  <w:color w:val="FFFFFF"/>
+                                  <w:sz w:val="17"/>
+                                </w:rPr>
+                                <w:t>MICROSOFT MAKES NO WARRANTIES, EXPRESS OR IMPLIED, IN THIS SUMMARY</w:t>
+                              </w:r>
+                            </w:p>
+                          </w:txbxContent>
+                        </wps:txbx>
+                        <wps:bodyPr horzOverflow="overflow" vert="horz" lIns="0" tIns="0" rIns="0" bIns="0" rtlCol="0">
+                          <a:noAutofit/>
+                        </wps:bodyPr>
+                      </wps:wsp>
+                    </wpg:wgp>
+                  </a:graphicData>
+                </a:graphic>
+              </wp:anchor>
+            </w:drawing>
+          </mc:Choice>
+          <mc:Fallback>
+            <w:pict>
+              <v:group w14:anchorId="30E3BC2F" id="Group 1650" o:spid="_x0000_s1045" style="position:absolute;margin-left:.4pt;margin-top:750.35pt;width:611.6pt;height:41.65pt;z-index:251658240;mso-position-horizontal-relative:page;mso-position-vertical-relative:page" coordsize="77676,5286" o:gfxdata="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">
+                <v:shape id="Shape 2631" o:spid="_x0000_s1046" style="position:absolute;width:77676;height:5286;visibility:visible;mso-wrap-style:square;v-text-anchor:top" coordsize="7767637,528634" o:gfxdata="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" path="m,l7767637,r,528634l,528634,,e" fillcolor="#243a5e" stroked="f" strokeweight="0">
+                  <v:stroke miterlimit="83231f" joinstyle="miter"/>
+                  <v:path arrowok="t" textboxrect="0,0,7767637,528634"/>
+                </v:shape>
+                <v:shape id="Shape 9" o:spid="_x0000_s1047" style="position:absolute;width:77676;height:5286;visibility:visible;mso-wrap-style:square;v-text-anchor:top" coordsize="7767637,528638" o:gfxdata="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" path="m,528638l,,7767637,e" filled="f" strokecolor="#2f528f" strokeweight="1pt">
+                  <v:stroke miterlimit="83231f" joinstyle="miter"/>
+                  <v:path arrowok="t" textboxrect="0,0,7767637,528638"/>
+                </v:shape>
+                <v:shape id="Picture 15" o:spid="_x0000_s1048" type="#_x0000_t75" style="position:absolute;left:63674;top:523;width:12764;height:4191;visibility:visible;mso-wrap-style:square" o:gfxdata="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">
+                  <v:imagedata r:id="rId10" o:title=""/>
+                </v:shape>
+                <v:rect id="Rectangle 1647" o:spid="_x0000_s1049" style="position:absolute;left:3105;top:1365;width:3030;height:1368;visibility:visible;mso-wrap-style:square;v-text-anchor:top" o:gfxdata="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" filled="f" stroked="f">
+                  <v:textbox inset="0,0,0,0">
+                    <w:txbxContent>
+                      <w:p>
+                        <w:pPr>
+                          <w:spacing w:after="160" w:line="259" w:lineRule="auto"/>
+                          <w:ind w:left="0" w:firstLine="0"/>
+                        </w:pPr>
+                        <w:r>
+                          <w:rPr>
+                            <w:color w:val="FFFFFF"/>
+                            <w:sz w:val="17"/>
+                          </w:rPr>
+                          <w:t>202</w:t>
+                        </w:r>
+                        <w:r>
+                          <w:rPr>
+                            <w:color w:val="FFFFFF"/>
+                            <w:sz w:val="17"/>
+                          </w:rPr>
+                          <w:t>3</w:t>
+                        </w:r>
+                      </w:p>
+                    </w:txbxContent>
+                  </v:textbox>
+                </v:rect>
+                <v:rect id="Rectangle 1648" o:spid="_x0000_s1050" style="position:absolute;left:5387;top:1365;width:27593;height:1368;visibility:visible;mso-wrap-style:square;v-text-anchor:top" o:gfxdata="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" filled="f" stroked="f">
+                  <v:textbox inset="0,0,0,0">
+                    <w:txbxContent>
+                      <w:p>
+                        <w:pPr>
+                          <w:spacing w:after="160" w:line="259" w:lineRule="auto"/>
+                          <w:ind w:left="0" w:firstLine="0"/>
+                        </w:pPr>
+                        <w:r>
+                          <w:rPr>
+                            <w:color w:val="FFFFFF"/>
+                            <w:sz w:val="17"/>
+                          </w:rPr>
+                          <w:t xml:space="preserve"> © Microsoft Corporation. All rights reserved. </w:t>
+                        </w:r>
+                      </w:p>
+                    </w:txbxContent>
+                  </v:textbox>
+                </v:rect>
+                <v:rect id="Rectangle 94" o:spid="_x0000_s1051" style="position:absolute;left:3105;top:2609;width:30625;height:1364;visibility:visible;mso-wrap-style:square;v-text-anchor:top" o:gfxdata="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" filled="f" stroked="f">
+                  <v:textbox inset="0,0,0,0">
+                    <w:txbxContent>
+                      <w:p>
+                        <w:pPr>
+                          <w:spacing w:after="160" w:line="259" w:lineRule="auto"/>
+                          <w:ind w:left="0" w:firstLine="0"/>
+                        </w:pPr>
+                        <w:r>
+                          <w:rPr>
+                            <w:color w:val="FFFFFF"/>
+                            <w:sz w:val="17"/>
+                          </w:rPr>
+                          <w:t xml:space="preserve">This data sheet is for informational purposes only. </w:t>
+                        </w:r>
+                      </w:p>
+                    </w:txbxContent>
+                  </v:textbox>
+                </v:rect>
+                <v:rect id="Rectangle 95" o:spid="_x0000_s1052" style="position:absolute;left:3105;top:3847;width:48538;height:1364;visibility:visible;mso-wrap-style:square;v-text-anchor:top" o:gfxdata="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" filled="f" stroked="f">
+                  <v:textbox inset="0,0,0,0">
+                    <w:txbxContent>
+                      <w:p>
+                        <w:pPr>
+                          <w:spacing w:after="160" w:line="259" w:lineRule="auto"/>
+                          <w:ind w:left="0" w:firstLine="0"/>
+                        </w:pPr>
+                        <w:r>
+                          <w:rPr>
+                            <w:color w:val="FFFFFF"/>
+                            <w:sz w:val="17"/>
+                          </w:rPr>
+                          <w:t>MICROSOFT MAKES NO WARRANTIES, EXPRESS OR IMPLIED, IN THIS SUMMARY</w:t>
+                        </w:r>
+                      </w:p>
+                    </w:txbxContent>
+                  </v:textbox>
+                </v:rect>
+                <w10:wrap type="topAndBottom" anchorx="page" anchory="page"/>
+              </v:group>
+            </w:pict>
+          </mc:Fallback>
+        </mc:AlternateContent>
+      </w:r>
+    </w:p>
+    <w:p>
+      <w:pPr>
+        <w:pStyle w:val="Ttulo2"/>
         <w:ind w:left="13"/>
       </w:pPr>
       <w:r>
@@ -1738,13 +1698,13 @@
     </w:p>
     <w:p>
       <w:pPr>
-        <w:pStyle w:val="Heading1"/>
+        <w:pStyle w:val="Ttulo1"/>
         <w:ind w:left="13"/>
       </w:pPr>
     </w:p>
     <w:p>
       <w:pPr>
-        <w:pStyle w:val="Heading1"/>
+        <w:pStyle w:val="Ttulo1"/>
         <w:ind w:left="13"/>
       </w:pPr>
       <w:r>
@@ -1858,55 +1818,6 @@
       </w:pPr>
       <w:r>
         <w:t>Contact Center Analytics</w:t>
-      </w:r>
-    </w:p>
-    <w:p>
-      <w:pPr>
-        <w:numPr>
-          <w:ilvl w:val="1"/>
-          <w:numId w:val="4"/>
-        </w:numPr>
-        <w:spacing w:after="3" w:line="334" w:lineRule="auto"/>
-        <w:ind w:hanging="270"/>
-        <w:rPr>
-          <w:color w:val="FF0000"/>
-        </w:rPr>
-      </w:pPr>
-      <w:r>
-        <w:rPr>
-          <w:color w:val="FF0000"/>
-        </w:rPr>
-        <w:t>Chat with you</w:t>
-      </w:r>
-      <w:r>
-        <w:rPr>
-          <w:color w:val="FF0000"/>
-        </w:rPr>
-        <w:t>r</w:t>
-      </w:r>
-      <w:r>
-        <w:rPr>
-          <w:color w:val="FF0000"/>
-        </w:rPr>
-        <w:t xml:space="preserve"> data</w:t>
-      </w:r>
-      <w:r>
-        <w:rPr>
-          <w:color w:val="FF0000"/>
-        </w:rPr>
-        <w:t xml:space="preserve"> </w:t>
-      </w:r>
-      <w:r>
-        <w:rPr>
-          <w:color w:val="FF0000"/>
-        </w:rPr>
-        <w:t>–</w:t>
-      </w:r>
-      <w:r>
-        <w:rPr>
-          <w:color w:val="FF0000"/>
-        </w:rPr>
-        <w:t xml:space="preserve"> </w:t>
       </w:r>
     </w:p>
     <w:p>
@@ -1936,18 +1847,45 @@
         </w:numPr>
         <w:spacing w:after="3" w:line="334" w:lineRule="auto"/>
         <w:ind w:hanging="270"/>
+        <w:rPr>
+          <w:color w:val="auto"/>
+        </w:rPr>
+      </w:pPr>
+      <w:r>
+        <w:rPr>
+          <w:color w:val="auto"/>
+        </w:rPr>
+        <w:t xml:space="preserve">Chat with your data </w:t>
+      </w:r>
+    </w:p>
+    <w:p>
+      <w:pPr>
+        <w:spacing w:after="3" w:line="334" w:lineRule="auto"/>
+        <w:ind w:left="1080" w:firstLine="0"/>
         <w:sectPr>
           <w:pgSz w:w="12240" w:h="15840"/>
           <w:pgMar w:top="1440" w:right="450" w:bottom="1440" w:left="497" w:header="720" w:footer="720" w:gutter="0"/>
           <w:cols w:num="2" w:space="459"/>
         </w:sectPr>
       </w:pPr>
-      <w:r>
-        <w:t>MSGraph (?)</w:t>
-      </w:r>
-      <w:r>
-        <w:tab/>
-      </w:r>
+    </w:p>
+    <w:p>
+      <w:pPr>
+        <w:spacing w:after="160" w:line="259" w:lineRule="auto"/>
+        <w:ind w:left="0" w:firstLine="0"/>
+      </w:pPr>
+    </w:p>
+    <w:p>
+      <w:pPr>
+        <w:spacing w:after="160" w:line="259" w:lineRule="auto"/>
+        <w:ind w:left="0" w:firstLine="0"/>
+      </w:pPr>
+    </w:p>
+    <w:p>
+      <w:pPr>
+        <w:spacing w:after="160" w:line="259" w:lineRule="auto"/>
+        <w:ind w:left="0" w:firstLine="0"/>
+      </w:pPr>
     </w:p>
     <w:p>
       <w:pPr>
@@ -1959,13 +1897,10 @@
           <w:sz w:val="29"/>
         </w:rPr>
       </w:pPr>
-      <w:r>
-        <w:br w:type="page"/>
-      </w:r>
-    </w:p>
-    <w:p>
-      <w:pPr>
-        <w:pStyle w:val="Heading1"/>
+    </w:p>
+    <w:p>
+      <w:pPr>
+        <w:pStyle w:val="Ttulo1"/>
         <w:ind w:left="23"/>
         <w:rPr>
           <w:color w:val="auto"/>
@@ -1981,7 +1916,7 @@
     </w:p>
     <w:p>
       <w:pPr>
-        <w:pStyle w:val="Heading2"/>
+        <w:pStyle w:val="Ttulo2"/>
         <w:ind w:left="23"/>
       </w:pPr>
       <w:r>
@@ -2002,7 +1937,7 @@
     </w:p>
     <w:p>
       <w:pPr>
-        <w:pStyle w:val="ListParagraph"/>
+        <w:pStyle w:val="PargrafodaLista"/>
         <w:numPr>
           <w:ilvl w:val="0"/>
           <w:numId w:val="8"/>
@@ -2017,7 +1952,7 @@
     </w:p>
     <w:p>
       <w:pPr>
-        <w:pStyle w:val="ListParagraph"/>
+        <w:pStyle w:val="PargrafodaLista"/>
         <w:numPr>
           <w:ilvl w:val="0"/>
           <w:numId w:val="8"/>
@@ -2029,7 +1964,7 @@
     </w:p>
     <w:p>
       <w:pPr>
-        <w:pStyle w:val="ListParagraph"/>
+        <w:pStyle w:val="PargrafodaLista"/>
         <w:numPr>
           <w:ilvl w:val="0"/>
           <w:numId w:val="8"/>
@@ -2044,7 +1979,7 @@
     </w:p>
     <w:p>
       <w:pPr>
-        <w:pStyle w:val="Heading2"/>
+        <w:pStyle w:val="Ttulo2"/>
         <w:ind w:left="23"/>
       </w:pPr>
       <w:r>
@@ -2065,7 +2000,7 @@
     </w:p>
     <w:p>
       <w:pPr>
-        <w:pStyle w:val="ListParagraph"/>
+        <w:pStyle w:val="PargrafodaLista"/>
         <w:numPr>
           <w:ilvl w:val="0"/>
           <w:numId w:val="11"/>
@@ -2081,7 +2016,7 @@
     </w:p>
     <w:p>
       <w:pPr>
-        <w:pStyle w:val="ListParagraph"/>
+        <w:pStyle w:val="PargrafodaLista"/>
         <w:numPr>
           <w:ilvl w:val="0"/>
           <w:numId w:val="11"/>
@@ -2094,7 +2029,7 @@
     </w:p>
     <w:p>
       <w:pPr>
-        <w:pStyle w:val="ListParagraph"/>
+        <w:pStyle w:val="PargrafodaLista"/>
         <w:numPr>
           <w:ilvl w:val="0"/>
           <w:numId w:val="11"/>
@@ -2107,7 +2042,7 @@
     </w:p>
     <w:p>
       <w:pPr>
-        <w:pStyle w:val="ListParagraph"/>
+        <w:pStyle w:val="PargrafodaLista"/>
         <w:numPr>
           <w:ilvl w:val="0"/>
           <w:numId w:val="10"/>
@@ -2156,7 +2091,7 @@
     </w:p>
     <w:p>
       <w:pPr>
-        <w:pStyle w:val="ListParagraph"/>
+        <w:pStyle w:val="PargrafodaLista"/>
         <w:numPr>
           <w:ilvl w:val="0"/>
           <w:numId w:val="10"/>
@@ -2172,7 +2107,7 @@
     </w:p>
     <w:p>
       <w:pPr>
-        <w:pStyle w:val="ListParagraph"/>
+        <w:pStyle w:val="PargrafodaLista"/>
         <w:numPr>
           <w:ilvl w:val="0"/>
           <w:numId w:val="10"/>
@@ -2188,7 +2123,7 @@
     </w:p>
     <w:p>
       <w:pPr>
-        <w:pStyle w:val="ListParagraph"/>
+        <w:pStyle w:val="PargrafodaLista"/>
         <w:numPr>
           <w:ilvl w:val="0"/>
           <w:numId w:val="10"/>
@@ -2252,7 +2187,7 @@
     </w:p>
     <w:p>
       <w:pPr>
-        <w:pStyle w:val="ListParagraph"/>
+        <w:pStyle w:val="PargrafodaLista"/>
         <w:numPr>
           <w:ilvl w:val="0"/>
           <w:numId w:val="12"/>
@@ -2267,7 +2202,7 @@
     </w:p>
     <w:p>
       <w:pPr>
-        <w:pStyle w:val="ListParagraph"/>
+        <w:pStyle w:val="PargrafodaLista"/>
         <w:numPr>
           <w:ilvl w:val="0"/>
           <w:numId w:val="12"/>
@@ -2279,7 +2214,7 @@
     </w:p>
     <w:p>
       <w:pPr>
-        <w:pStyle w:val="ListParagraph"/>
+        <w:pStyle w:val="PargrafodaLista"/>
         <w:numPr>
           <w:ilvl w:val="0"/>
           <w:numId w:val="12"/>
@@ -2294,7 +2229,7 @@
     </w:p>
     <w:p>
       <w:pPr>
-        <w:pStyle w:val="Heading2"/>
+        <w:pStyle w:val="Ttulo2"/>
         <w:ind w:left="13"/>
       </w:pPr>
       <w:r>
@@ -2315,14 +2250,14 @@
     </w:p>
     <w:p>
       <w:pPr>
-        <w:pStyle w:val="ListParagraph"/>
+        <w:pStyle w:val="PargrafodaLista"/>
         <w:numPr>
           <w:ilvl w:val="0"/>
           <w:numId w:val="13"/>
         </w:numPr>
       </w:pPr>
       <w:r>
-        <w:t>Use connectors, like MSGraph</w:t>
+        <w:t>Add Memory to your AI Apps</w:t>
       </w:r>
       <w:r>
         <w:t>.</w:t>
@@ -2330,34 +2265,31 @@
     </w:p>
     <w:p>
       <w:pPr>
-        <w:pStyle w:val="ListParagraph"/>
+        <w:pStyle w:val="PargrafodaLista"/>
         <w:numPr>
           <w:ilvl w:val="0"/>
           <w:numId w:val="13"/>
         </w:numPr>
       </w:pPr>
       <w:r>
-        <w:t>Add Memory to your AI Apps</w:t>
-      </w:r>
-      <w:r>
-        <w:t>.</w:t>
-      </w:r>
-    </w:p>
-    <w:p>
-      <w:pPr>
-        <w:pStyle w:val="ListParagraph"/>
+        <w:t>Use Planners to automate Plugins orchestration.</w:t>
+      </w:r>
+    </w:p>
+    <w:p>
+      <w:pPr>
+        <w:pStyle w:val="PargrafodaLista"/>
         <w:numPr>
           <w:ilvl w:val="0"/>
           <w:numId w:val="13"/>
         </w:numPr>
       </w:pPr>
       <w:r>
-        <w:t>Use Planners to automate Plugins orchestration.</w:t>
-      </w:r>
-    </w:p>
-    <w:p>
-      <w:pPr>
-        <w:pStyle w:val="Heading3"/>
+        <w:t>Calling external connectors.</w:t>
+      </w:r>
+    </w:p>
+    <w:p>
+      <w:pPr>
+        <w:pStyle w:val="Ttulo3"/>
         <w:ind w:left="13"/>
       </w:pPr>
       <w:r>
@@ -2372,7 +2304,7 @@
     </w:p>
     <w:p>
       <w:pPr>
-        <w:pStyle w:val="ListParagraph"/>
+        <w:pStyle w:val="PargrafodaLista"/>
         <w:numPr>
           <w:ilvl w:val="0"/>
           <w:numId w:val="12"/>
@@ -2387,11 +2319,12 @@
     </w:p>
     <w:p>
       <w:pPr>
-        <w:pStyle w:val="ListParagraph"/>
+        <w:pStyle w:val="PargrafodaLista"/>
         <w:numPr>
           <w:ilvl w:val="0"/>
           <w:numId w:val="12"/>
         </w:numPr>
+        <w:ind w:firstLine="0"/>
       </w:pPr>
       <w:r>
         <w:t>Final discussions and wrap-up</w:t>
@@ -2399,12 +2332,6 @@
       <w:r>
         <w:t>.</w:t>
       </w:r>
-    </w:p>
-    <w:p>
-      <w:pPr>
-        <w:pStyle w:val="ListParagraph"/>
-        <w:ind w:left="277" w:firstLine="0"/>
-      </w:pPr>
       <w:r>
         <w:rPr>
           <w:noProof/>
@@ -2545,7 +2472,7 @@
                           <pic:cNvPicPr/>
                         </pic:nvPicPr>
                         <pic:blipFill>
-                          <a:blip r:embed="rId5"/>
+                          <a:blip r:embed="rId9"/>
                           <a:stretch>
                             <a:fillRect/>
                           </a:stretch>
@@ -2729,7 +2656,7 @@
                   <v:path arrowok="t" textboxrect="0,0,7767637,528638"/>
                 </v:shape>
                 <v:shape id="Picture 109" o:spid="_x0000_s1056" type="#_x0000_t75" style="position:absolute;left:63579;top:523;width:12859;height:4191;visibility:visible;mso-wrap-style:square" o:gfxdata="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">
-                  <v:imagedata r:id="rId6" o:title=""/>
+                  <v:imagedata r:id="rId10" o:title=""/>
                 </v:shape>
                 <v:rect id="Rectangle 1643" o:spid="_x0000_s1057" style="position:absolute;left:3162;top:1240;width:3025;height:1364;visibility:visible;mso-wrap-style:square;v-text-anchor:top" o:gfxdata="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" filled="f" stroked="f">
                   <v:textbox inset="0,0,0,0">
@@ -2880,16 +2807,7 @@
               <w:t>app development</w:t>
             </w:r>
             <w:r>
-              <w:t xml:space="preserve">. </w:t>
-            </w:r>
-          </w:p>
-          <w:p>
-            <w:pPr>
-              <w:spacing w:after="0" w:line="259" w:lineRule="auto"/>
-              <w:ind w:left="0" w:firstLine="0"/>
-            </w:pPr>
-            <w:r>
-              <w:t>While the basic concepts of Azure or Python Scripting are utilized, they will not be covered in this course. It is expected that attendees already possess these skills/experience</w:t>
+              <w:t>. While the basic concepts of Azure or Python Scripting are utilized, they will not be covered in this course. It is expected that attendees already possess these skills/experience</w:t>
             </w:r>
             <w:r>
               <w:t>.</w:t>
@@ -3103,22 +3021,68 @@
     </w:tbl>
     <w:p>
       <w:pPr>
-        <w:spacing w:after="191" w:line="332" w:lineRule="auto"/>
-        <w:ind w:left="0" w:right="4600" w:firstLine="0"/>
-      </w:pPr>
-      <w:r>
-        <w:lastRenderedPageBreak/>
-        <w:t xml:space="preserve"> </w:t>
-      </w:r>
+        <w:pStyle w:val="Ttulo1"/>
+        <w:ind w:left="0" w:firstLine="0"/>
+      </w:pPr>
     </w:p>
     <w:sectPr>
       <w:type w:val="continuous"/>
       <w:pgSz w:w="12240" w:h="15840"/>
-      <w:pgMar w:top="1440" w:right="1440" w:bottom="1440" w:left="506" w:header="720" w:footer="720" w:gutter="0"/>
+      <w:pgMar w:top="851" w:right="1440" w:bottom="1440" w:left="506" w:header="720" w:footer="720" w:gutter="0"/>
       <w:cols w:space="720"/>
     </w:sectPr>
   </w:body>
 </w:document>
+</file>
+
+<file path=word/endnotes.xml><?xml version="1.0" encoding="utf-8"?>
+<w:endnotes xmlns:wpc="http://schemas.microsoft.com/office/word/2010/wordprocessingCanvas" xmlns:cx="http://schemas.microsoft.com/office/drawing/2014/chartex" xmlns:cx1="http://schemas.microsoft.com/office/drawing/2015/9/8/chartex" xmlns:cx2="http://schemas.microsoft.com/office/drawing/2015/10/21/chartex" xmlns:cx3="http://schemas.microsoft.com/office/drawing/2016/5/9/chartex" xmlns:cx4="http://schemas.microsoft.com/office/drawing/2016/5/10/chartex" xmlns:cx5="http://schemas.microsoft.com/office/drawing/2016/5/11/chartex" xmlns:cx6="http://schemas.microsoft.com/office/drawing/2016/5/12/chartex" xmlns:cx7="http://schemas.microsoft.com/office/drawing/2016/5/13/chartex" xmlns:cx8="http://schemas.microsoft.com/office/drawing/2016/5/14/chartex" xmlns:mc="http://schemas.openxmlformats.org/markup-compatibility/2006" xmlns:aink="http://schemas.microsoft.com/office/drawing/2016/ink" xmlns:am3d="http://schemas.microsoft.com/office/drawing/2017/model3d" xmlns:o="urn:schemas-microsoft-com:office:office" xmlns:oel="http://schemas.microsoft.com/office/2019/extlst" xmlns:r="http://schemas.openxmlformats.org/officeDocument/2006/relationships" xmlns:m="http://schemas.openxmlformats.org/officeDocument/2006/math" xmlns:v="urn:schemas-microsoft-com:vml" xmlns:wp14="http://schemas.microsoft.com/office/word/2010/wordprocessingDrawing" xmlns:wp="http://schemas.openxmlformats.org/drawingml/2006/wordprocessingDrawing" xmlns:w10="urn:schemas-microsoft-com:office:word" xmlns:w="http://schemas.openxmlformats.org/wordprocessingml/2006/main" xmlns:w14="http://schemas.microsoft.com/office/word/2010/wordml" xmlns:w15="http://schemas.microsoft.com/office/word/2012/wordml" xmlns:w16cex="http://schemas.microsoft.com/office/word/2018/wordml/cex" xmlns:w16cid="http://schemas.microsoft.com/office/word/2016/wordml/cid" xmlns:w16="http://schemas.microsoft.com/office/word/2018/wordml" xmlns:w16du="http://schemas.microsoft.com/office/word/2023/wordml/word16du" xmlns:w16sdtdh="http://schemas.microsoft.com/office/word/2020/wordml/sdtdatahash" xmlns:w16se="http://schemas.microsoft.com/office/word/2015/wordml/symex" xmlns:wpg="http://schemas.microsoft.com/office/word/2010/wordprocessingGroup" xmlns:wpi="http://schemas.microsoft.com/office/word/2010/wordprocessingInk" xmlns:wne="http://schemas.microsoft.com/office/word/2006/wordml" xmlns:wps="http://schemas.microsoft.com/office/word/2010/wordprocessingShape" mc:Ignorable="w14 w15 w16se w16cid w16 w16cex w16sdtdh w16du wp14">
+  <w:endnote w:type="separator" w:id="-1">
+    <w:p>
+      <w:pPr>
+        <w:spacing w:after="0" w:line="240" w:lineRule="auto"/>
+      </w:pPr>
+      <w:r>
+        <w:separator/>
+      </w:r>
+    </w:p>
+  </w:endnote>
+  <w:endnote w:type="continuationSeparator" w:id="0">
+    <w:p>
+      <w:pPr>
+        <w:spacing w:after="0" w:line="240" w:lineRule="auto"/>
+      </w:pPr>
+      <w:r>
+        <w:continuationSeparator/>
+      </w:r>
+    </w:p>
+  </w:endnote>
+</w:endnotes>
+</file>
+
+<file path=word/footnotes.xml><?xml version="1.0" encoding="utf-8"?>
+<w:footnotes xmlns:wpc="http://schemas.microsoft.com/office/word/2010/wordprocessingCanvas" xmlns:cx="http://schemas.microsoft.com/office/drawing/2014/chartex" xmlns:cx1="http://schemas.microsoft.com/office/drawing/2015/9/8/chartex" xmlns:cx2="http://schemas.microsoft.com/office/drawing/2015/10/21/chartex" xmlns:cx3="http://schemas.microsoft.com/office/drawing/2016/5/9/chartex" xmlns:cx4="http://schemas.microsoft.com/office/drawing/2016/5/10/chartex" xmlns:cx5="http://schemas.microsoft.com/office/drawing/2016/5/11/chartex" xmlns:cx6="http://schemas.microsoft.com/office/drawing/2016/5/12/chartex" xmlns:cx7="http://schemas.microsoft.com/office/drawing/2016/5/13/chartex" xmlns:cx8="http://schemas.microsoft.com/office/drawing/2016/5/14/chartex" xmlns:mc="http://schemas.openxmlformats.org/markup-compatibility/2006" xmlns:aink="http://schemas.microsoft.com/office/drawing/2016/ink" xmlns:am3d="http://schemas.microsoft.com/office/drawing/2017/model3d" xmlns:o="urn:schemas-microsoft-com:office:office" xmlns:oel="http://schemas.microsoft.com/office/2019/extlst" xmlns:r="http://schemas.openxmlformats.org/officeDocument/2006/relationships" xmlns:m="http://schemas.openxmlformats.org/officeDocument/2006/math" xmlns:v="urn:schemas-microsoft-com:vml" xmlns:wp14="http://schemas.microsoft.com/office/word/2010/wordprocessingDrawing" xmlns:wp="http://schemas.openxmlformats.org/drawingml/2006/wordprocessingDrawing" xmlns:w10="urn:schemas-microsoft-com:office:word" xmlns:w="http://schemas.openxmlformats.org/wordprocessingml/2006/main" xmlns:w14="http://schemas.microsoft.com/office/word/2010/wordml" xmlns:w15="http://schemas.microsoft.com/office/word/2012/wordml" xmlns:w16cex="http://schemas.microsoft.com/office/word/2018/wordml/cex" xmlns:w16cid="http://schemas.microsoft.com/office/word/2016/wordml/cid" xmlns:w16="http://schemas.microsoft.com/office/word/2018/wordml" xmlns:w16du="http://schemas.microsoft.com/office/word/2023/wordml/word16du" xmlns:w16sdtdh="http://schemas.microsoft.com/office/word/2020/wordml/sdtdatahash" xmlns:w16se="http://schemas.microsoft.com/office/word/2015/wordml/symex" xmlns:wpg="http://schemas.microsoft.com/office/word/2010/wordprocessingGroup" xmlns:wpi="http://schemas.microsoft.com/office/word/2010/wordprocessingInk" xmlns:wne="http://schemas.microsoft.com/office/word/2006/wordml" xmlns:wps="http://schemas.microsoft.com/office/word/2010/wordprocessingShape" mc:Ignorable="w14 w15 w16se w16cid w16 w16cex w16sdtdh w16du wp14">
+  <w:footnote w:type="separator" w:id="-1">
+    <w:p>
+      <w:pPr>
+        <w:spacing w:after="0" w:line="240" w:lineRule="auto"/>
+      </w:pPr>
+      <w:r>
+        <w:separator/>
+      </w:r>
+    </w:p>
+  </w:footnote>
+  <w:footnote w:type="continuationSeparator" w:id="0">
+    <w:p>
+      <w:pPr>
+        <w:spacing w:after="0" w:line="240" w:lineRule="auto"/>
+      </w:pPr>
+      <w:r>
+        <w:continuationSeparator/>
+      </w:r>
+    </w:p>
+  </w:footnote>
+</w:footnotes>
 </file>
 
 <file path=word/numbering.xml><?xml version="1.0" encoding="utf-8"?>
@@ -5804,10 +5768,10 @@
       <w:sz w:val="21"/>
     </w:rPr>
   </w:style>
-  <w:style w:type="paragraph" w:styleId="Heading1">
+  <w:style w:type="paragraph" w:styleId="Ttulo1">
     <w:name w:val="heading 1"/>
     <w:next w:val="Normal"/>
-    <w:link w:val="Heading1Char"/>
+    <w:link w:val="Ttulo1Char"/>
     <w:uiPriority w:val="9"/>
     <w:qFormat/>
     <w:pPr>
@@ -5824,10 +5788,10 @@
       <w:sz w:val="29"/>
     </w:rPr>
   </w:style>
-  <w:style w:type="paragraph" w:styleId="Heading2">
+  <w:style w:type="paragraph" w:styleId="Ttulo2">
     <w:name w:val="heading 2"/>
     <w:next w:val="Normal"/>
-    <w:link w:val="Heading2Char"/>
+    <w:link w:val="Ttulo2Char"/>
     <w:uiPriority w:val="9"/>
     <w:unhideWhenUsed/>
     <w:qFormat/>
@@ -5845,10 +5809,10 @@
       <w:sz w:val="21"/>
     </w:rPr>
   </w:style>
-  <w:style w:type="paragraph" w:styleId="Heading3">
+  <w:style w:type="paragraph" w:styleId="Ttulo3">
     <w:name w:val="heading 3"/>
     <w:next w:val="Normal"/>
-    <w:link w:val="Heading3Char"/>
+    <w:link w:val="Ttulo3Char"/>
     <w:uiPriority w:val="9"/>
     <w:unhideWhenUsed/>
     <w:qFormat/>
@@ -5866,13 +5830,13 @@
       <w:sz w:val="21"/>
     </w:rPr>
   </w:style>
-  <w:style w:type="character" w:default="1" w:styleId="DefaultParagraphFont">
+  <w:style w:type="character" w:default="1" w:styleId="Fontepargpadro">
     <w:name w:val="Default Paragraph Font"/>
     <w:uiPriority w:val="1"/>
     <w:semiHidden/>
     <w:unhideWhenUsed/>
   </w:style>
-  <w:style w:type="table" w:default="1" w:styleId="TableNormal">
+  <w:style w:type="table" w:default="1" w:styleId="Tabelanormal">
     <w:name w:val="Normal Table"/>
     <w:uiPriority w:val="99"/>
     <w:semiHidden/>
@@ -5887,15 +5851,15 @@
       </w:tblCellMar>
     </w:tblPr>
   </w:style>
-  <w:style w:type="numbering" w:default="1" w:styleId="NoList">
+  <w:style w:type="numbering" w:default="1" w:styleId="Semlista">
     <w:name w:val="No List"/>
     <w:uiPriority w:val="99"/>
     <w:semiHidden/>
     <w:unhideWhenUsed/>
   </w:style>
-  <w:style w:type="character" w:customStyle="1" w:styleId="Heading1Char">
-    <w:name w:val="Heading 1 Char"/>
-    <w:link w:val="Heading1"/>
+  <w:style w:type="character" w:customStyle="1" w:styleId="Ttulo1Char">
+    <w:name w:val="Título 1 Char"/>
+    <w:link w:val="Ttulo1"/>
     <w:rPr>
       <w:rFonts w:ascii="Segoe UI" w:eastAsia="Segoe UI" w:hAnsi="Segoe UI" w:cs="Segoe UI"/>
       <w:b/>
@@ -5903,9 +5867,9 @@
       <w:sz w:val="29"/>
     </w:rPr>
   </w:style>
-  <w:style w:type="character" w:customStyle="1" w:styleId="Heading2Char">
-    <w:name w:val="Heading 2 Char"/>
-    <w:link w:val="Heading2"/>
+  <w:style w:type="character" w:customStyle="1" w:styleId="Ttulo2Char">
+    <w:name w:val="Título 2 Char"/>
+    <w:link w:val="Ttulo2"/>
     <w:rPr>
       <w:rFonts w:ascii="Segoe UI" w:eastAsia="Segoe UI" w:hAnsi="Segoe UI" w:cs="Segoe UI"/>
       <w:b/>
@@ -5913,9 +5877,9 @@
       <w:sz w:val="21"/>
     </w:rPr>
   </w:style>
-  <w:style w:type="character" w:customStyle="1" w:styleId="Heading3Char">
-    <w:name w:val="Heading 3 Char"/>
-    <w:link w:val="Heading3"/>
+  <w:style w:type="character" w:customStyle="1" w:styleId="Ttulo3Char">
+    <w:name w:val="Título 3 Char"/>
+    <w:link w:val="Ttulo3"/>
     <w:rPr>
       <w:rFonts w:ascii="Segoe UI" w:eastAsia="Segoe UI" w:hAnsi="Segoe UI" w:cs="Segoe UI"/>
       <w:b/>
@@ -5937,7 +5901,7 @@
       </w:tblCellMar>
     </w:tblPr>
   </w:style>
-  <w:style w:type="paragraph" w:styleId="ListParagraph">
+  <w:style w:type="paragraph" w:styleId="PargrafodaLista">
     <w:name w:val="List Paragraph"/>
     <w:basedOn w:val="Normal"/>
     <w:uiPriority w:val="34"/>
@@ -5947,6 +5911,60 @@
       <w:ind w:left="720"/>
       <w:contextualSpacing/>
     </w:pPr>
+  </w:style>
+  <w:style w:type="paragraph" w:styleId="Cabealho">
+    <w:name w:val="header"/>
+    <w:basedOn w:val="Normal"/>
+    <w:link w:val="CabealhoChar"/>
+    <w:uiPriority w:val="99"/>
+    <w:unhideWhenUsed/>
+    <w:rsid w:val="007E5021"/>
+    <w:pPr>
+      <w:tabs>
+        <w:tab w:val="center" w:pos="4513"/>
+        <w:tab w:val="right" w:pos="9026"/>
+      </w:tabs>
+      <w:spacing w:after="0" w:line="240" w:lineRule="auto"/>
+    </w:pPr>
+  </w:style>
+  <w:style w:type="character" w:customStyle="1" w:styleId="CabealhoChar">
+    <w:name w:val="Cabeçalho Char"/>
+    <w:basedOn w:val="Fontepargpadro"/>
+    <w:link w:val="Cabealho"/>
+    <w:uiPriority w:val="99"/>
+    <w:rsid w:val="007E5021"/>
+    <w:rPr>
+      <w:rFonts w:ascii="Segoe UI" w:eastAsia="Segoe UI" w:hAnsi="Segoe UI" w:cs="Segoe UI"/>
+      <w:color w:val="000000"/>
+      <w:sz w:val="21"/>
+    </w:rPr>
+  </w:style>
+  <w:style w:type="paragraph" w:styleId="Rodap">
+    <w:name w:val="footer"/>
+    <w:basedOn w:val="Normal"/>
+    <w:link w:val="RodapChar"/>
+    <w:uiPriority w:val="99"/>
+    <w:unhideWhenUsed/>
+    <w:rsid w:val="007E5021"/>
+    <w:pPr>
+      <w:tabs>
+        <w:tab w:val="center" w:pos="4513"/>
+        <w:tab w:val="right" w:pos="9026"/>
+      </w:tabs>
+      <w:spacing w:after="0" w:line="240" w:lineRule="auto"/>
+    </w:pPr>
+  </w:style>
+  <w:style w:type="character" w:customStyle="1" w:styleId="RodapChar">
+    <w:name w:val="Rodapé Char"/>
+    <w:basedOn w:val="Fontepargpadro"/>
+    <w:link w:val="Rodap"/>
+    <w:uiPriority w:val="99"/>
+    <w:rsid w:val="007E5021"/>
+    <w:rPr>
+      <w:rFonts w:ascii="Segoe UI" w:eastAsia="Segoe UI" w:hAnsi="Segoe UI" w:cs="Segoe UI"/>
+      <w:color w:val="000000"/>
+      <w:sz w:val="21"/>
+    </w:rPr>
   </w:style>
 </w:styles>
 </file>

</xml_diff>